<commit_message>
Prepared class blog entry for class on January 21, 2020
</commit_message>
<xml_diff>
--- a/Assignments/POLS6330_2020_Spring_ClassBlog_v00.docx
+++ b/Assignments/POLS6330_2020_Spring_ClassBlog_v00.docx
@@ -70,8 +70,97 @@
       </w:r>
     </w:p>
     <w:p>
+      <w:r>
+        <w:t xml:space="preserve">I think the greatest uncertainty economic policymakers face is what Former </w:t>
+      </w:r>
+      <w:r>
+        <w:t xml:space="preserve">U.S. </w:t>
+      </w:r>
+      <w:r>
+        <w:t xml:space="preserve">Defense Secretary Donald Rumsfeld referred to as unknown unknown (Rumsfeld, 2011).  These are the gaps in our knowledge about economic phenomena that policymakers don’t know exist and do not have the foresight or imagination to conceive.  </w:t>
+      </w:r>
+      <w:r>
+        <w:t>When</w:t>
+      </w:r>
+      <w:r>
+        <w:t xml:space="preserve"> formulating </w:t>
+      </w:r>
+      <w:r>
+        <w:t xml:space="preserve">economic </w:t>
+      </w:r>
+      <w:r>
+        <w:t>policy, policymakers rely on imperfect theories and mental constructions of how the economy works.  However, the economic environment is constantly changing</w:t>
+      </w:r>
+      <w:r>
+        <w:t xml:space="preserve">.  Moreover, new economic policy can change the way the economy works in fundamental ways that are unforeseen which may make previous theories and mental constructs less accurate. </w:t>
+      </w:r>
+      <w:r>
+        <w:t xml:space="preserve"> </w:t>
+      </w:r>
+      <w:r>
+        <w:t>Additionally, the U.S. economy does not operate in isolation.  It is part of the global economy.  The actions of other nations invariably influence the U.S. economy.  But it’s impossible to know or even imagine all the potential actions other nations may take that will affect the U.S. economy or even what effect</w:t>
+      </w:r>
+      <w:r>
+        <w:t xml:space="preserve"> the</w:t>
+      </w:r>
+      <w:r>
+        <w:t xml:space="preserve"> potential actions</w:t>
+      </w:r>
+      <w:r>
+        <w:t xml:space="preserve"> of other nations</w:t>
+      </w:r>
+      <w:r>
+        <w:t xml:space="preserve"> may have </w:t>
+      </w:r>
+      <w:r>
+        <w:t>on the U.S. economy.</w:t>
+      </w:r>
+      <w:r>
+        <w:t xml:space="preserve">  Further exacerbating the issue is</w:t>
+      </w:r>
+      <w:r>
+        <w:t xml:space="preserve"> the</w:t>
+      </w:r>
+      <w:r>
+        <w:t xml:space="preserve"> pace of economic activity because it can magnify the potential damage that results from a misstep in formulating economic policy.  Once an unknown unknown presents itself, any negative effects can rapidly sweep through the national and global economy.  Consequentially, today’s economic policymakers have less time </w:t>
+      </w:r>
+      <w:r>
+        <w:t xml:space="preserve">than previous generations </w:t>
+      </w:r>
+      <w:r>
+        <w:t>to understand the situation a</w:t>
+      </w:r>
+      <w:r>
+        <w:t>nd formulate a policy response.  This in problematic given that in some respects the U.S. legislative process was intentionally designed in such a way as to make change slow and difficult.</w:t>
+      </w:r>
       <w:bookmarkStart w:id="0" w:name="_GoBack"/>
       <w:bookmarkEnd w:id="0"/>
+    </w:p>
+    <w:p/>
+    <w:p>
+      <w:r>
+        <w:t>Reference</w:t>
+      </w:r>
+    </w:p>
+    <w:p>
+      <w:r>
+        <w:t>Rum</w:t>
+      </w:r>
+      <w:r>
+        <w:t>sfeld</w:t>
+      </w:r>
+      <w:r>
+        <w:t xml:space="preserve">, D. (2011). Known and unknown: A memoir. </w:t>
+      </w:r>
+      <w:r>
+        <w:t>New York, NY: Penguin Group.</w:t>
+      </w:r>
+      <w:r>
+        <w:t xml:space="preserve"> </w:t>
+      </w:r>
+      <w:r>
+        <w:t xml:space="preserve"> </w:t>
+      </w:r>
     </w:p>
     <w:sectPr>
       <w:headerReference w:type="default" r:id="rId7"/>

</xml_diff>

<commit_message>
Updated blog post for class on January 21, 2020
</commit_message>
<xml_diff>
--- a/Assignments/POLS6330_2020_Spring_ClassBlog_v00.docx
+++ b/Assignments/POLS6330_2020_Spring_ClassBlog_v00.docx
@@ -77,7 +77,19 @@
         <w:t xml:space="preserve">U.S. </w:t>
       </w:r>
       <w:r>
-        <w:t xml:space="preserve">Defense Secretary Donald Rumsfeld referred to as unknown unknown (Rumsfeld, 2011).  These are the gaps in our knowledge about economic phenomena that policymakers don’t know exist and do not have the foresight or imagination to conceive.  </w:t>
+        <w:t>Defense Secretary Donald Rumsfeld referred to as unknown unknown</w:t>
+      </w:r>
+      <w:r>
+        <w:t>s</w:t>
+      </w:r>
+      <w:r>
+        <w:t xml:space="preserve"> (Rumsfeld, 2011).  </w:t>
+      </w:r>
+      <w:r>
+        <w:t xml:space="preserve">In the context of economic policy, unknown unknowns </w:t>
+      </w:r>
+      <w:r>
+        <w:t xml:space="preserve">are the gaps in our knowledge about economic phenomena that policymakers don’t know exist and do not have the foresight or imagination to conceive.  </w:t>
       </w:r>
       <w:r>
         <w:t>When</w:t>
@@ -92,7 +104,13 @@
         <w:t>policy, policymakers rely on imperfect theories and mental constructions of how the economy works.  However, the economic environment is constantly changing</w:t>
       </w:r>
       <w:r>
-        <w:t xml:space="preserve">.  Moreover, new economic policy can change the way the economy works in fundamental ways that are unforeseen which may make previous theories and mental constructs less accurate. </w:t>
+        <w:t>.  Moreover, new economic policy can change the way the economy works in fundamental ways that are unforeseen which may make previous theories and con</w:t>
+      </w:r>
+      <w:r>
+        <w:t>ceptualizations</w:t>
+      </w:r>
+      <w:r>
+        <w:t xml:space="preserve"> less accurate. </w:t>
       </w:r>
       <w:r>
         <w:t xml:space="preserve"> </w:t>
@@ -133,31 +151,39 @@
       <w:r>
         <w:t>nd formulate a policy response.  This in problematic given that in some respects the U.S. legislative process was intentionally designed in such a way as to make change slow and difficult.</w:t>
       </w:r>
+    </w:p>
+    <w:p/>
+    <w:p>
+      <w:r>
+        <w:t>Reference</w:t>
+      </w:r>
+    </w:p>
+    <w:p>
+      <w:r>
+        <w:t>Rum</w:t>
+      </w:r>
+      <w:r>
+        <w:t>sfeld</w:t>
+      </w:r>
+      <w:r>
+        <w:t xml:space="preserve">, D. (2011). </w:t>
+      </w:r>
+      <w:r>
+        <w:rPr>
+          <w:i/>
+        </w:rPr>
+        <w:t>Known and unknown: A memoir</w:t>
+      </w:r>
+      <w:r>
+        <w:t xml:space="preserve">. </w:t>
+      </w:r>
+      <w:r>
+        <w:t>New York, NY: Penguin Group.</w:t>
+      </w:r>
+    </w:p>
+    <w:p>
       <w:bookmarkStart w:id="0" w:name="_GoBack"/>
       <w:bookmarkEnd w:id="0"/>
-    </w:p>
-    <w:p/>
-    <w:p>
-      <w:r>
-        <w:t>Reference</w:t>
-      </w:r>
-    </w:p>
-    <w:p>
-      <w:r>
-        <w:t>Rum</w:t>
-      </w:r>
-      <w:r>
-        <w:t>sfeld</w:t>
-      </w:r>
-      <w:r>
-        <w:t xml:space="preserve">, D. (2011). Known and unknown: A memoir. </w:t>
-      </w:r>
-      <w:r>
-        <w:t>New York, NY: Penguin Group.</w:t>
-      </w:r>
-      <w:r>
-        <w:t xml:space="preserve"> </w:t>
-      </w:r>
       <w:r>
         <w:t xml:space="preserve"> </w:t>
       </w:r>

</xml_diff>

<commit_message>
Downloaded lecture slides week 1 and 2
</commit_message>
<xml_diff>
--- a/Assignments/POLS6330_2020_Spring_ClassBlog_v00.docx
+++ b/Assignments/POLS6330_2020_Spring_ClassBlog_v00.docx
@@ -181,15 +181,70 @@
         <w:t>New York, NY: Penguin Group.</w:t>
       </w:r>
     </w:p>
+    <w:p/>
+    <w:p/>
+    <w:p>
+      <w:pPr>
+        <w:rPr>
+          <w:u w:val="single"/>
+        </w:rPr>
+      </w:pPr>
+      <w:r>
+        <w:rPr>
+          <w:u w:val="single"/>
+        </w:rPr>
+        <w:t>For class on January 28, 2020</w:t>
+      </w:r>
+    </w:p>
+    <w:p>
+      <w:r>
+        <w:t>Instructions:</w:t>
+      </w:r>
+    </w:p>
+    <w:p>
+      <w:r>
+        <w:t>In class, yesterday we talked about the trade-off between equity and efficiency. Read the Washington Post article:</w:t>
+      </w:r>
+    </w:p>
+    <w:p>
+      <w:r>
+        <w:t>(</w:t>
+      </w:r>
+      <w:hyperlink r:id="rId7" w:tgtFrame="_blank" w:history="1">
+        <w:r>
+          <w:rPr>
+            <w:rStyle w:val="Hyperlink"/>
+          </w:rPr>
+          <w:t>https://www.washingtonpost.com/news/wonk/wp/2018/02/06/how-rising-inequality-hurts-everyone-even-the-rich/). </w:t>
+        </w:r>
+      </w:hyperlink>
+    </w:p>
+    <w:p>
+      <w:r>
+        <w:t xml:space="preserve">Do you think we have gained more efficiency in our economy </w:t>
+      </w:r>
+      <w:proofErr w:type="gramStart"/>
+      <w:r>
+        <w:t>as a result of</w:t>
+      </w:r>
+      <w:proofErr w:type="gramEnd"/>
+      <w:r>
+        <w:t xml:space="preserve"> the rising income inequality? How do you think efficiency should be measured for the whole economy? For example, by using productivity measures?</w:t>
+      </w:r>
+    </w:p>
+    <w:p/>
+    <w:p>
+      <w:r>
+        <w:t>Response:</w:t>
+      </w:r>
+    </w:p>
     <w:p>
       <w:bookmarkStart w:id="0" w:name="_GoBack"/>
       <w:bookmarkEnd w:id="0"/>
-      <w:r>
-        <w:t xml:space="preserve"> </w:t>
-      </w:r>
-    </w:p>
+    </w:p>
+    <w:p/>
     <w:sectPr>
-      <w:headerReference w:type="default" r:id="rId7"/>
+      <w:headerReference w:type="default" r:id="rId8"/>
       <w:pgSz w:w="12240" w:h="15840"/>
       <w:pgMar w:top="1440" w:right="1440" w:bottom="1440" w:left="1440" w:header="720" w:footer="720" w:gutter="0"/>
       <w:cols w:space="720"/>
@@ -851,7 +906,6 @@
   <w:style w:type="character" w:default="1" w:styleId="DefaultParagraphFont">
     <w:name w:val="Default Paragraph Font"/>
     <w:uiPriority w:val="1"/>
-    <w:semiHidden/>
     <w:unhideWhenUsed/>
   </w:style>
   <w:style w:type="table" w:default="1" w:styleId="TableNormal">
@@ -927,6 +981,17 @@
     <w:link w:val="Footer"/>
     <w:uiPriority w:val="99"/>
     <w:rsid w:val="00DB019C"/>
+  </w:style>
+  <w:style w:type="character" w:styleId="Hyperlink">
+    <w:name w:val="Hyperlink"/>
+    <w:basedOn w:val="DefaultParagraphFont"/>
+    <w:uiPriority w:val="99"/>
+    <w:unhideWhenUsed/>
+    <w:rsid w:val="00573812"/>
+    <w:rPr>
+      <w:color w:val="0563C1" w:themeColor="hyperlink"/>
+      <w:u w:val="single"/>
+    </w:rPr>
   </w:style>
 </w:styles>
 </file>

</xml_diff>

<commit_message>
Notes on Musgrave & Musgrave, 1989 chapter 3
</commit_message>
<xml_diff>
--- a/Assignments/POLS6330_2020_Spring_ClassBlog_v00.docx
+++ b/Assignments/POLS6330_2020_Spring_ClassBlog_v00.docx
@@ -193,6 +193,20 @@
         <w:rPr>
           <w:u w:val="single"/>
         </w:rPr>
+        <w:br w:type="page"/>
+      </w:r>
+    </w:p>
+    <w:p>
+      <w:pPr>
+        <w:rPr>
+          <w:u w:val="single"/>
+        </w:rPr>
+      </w:pPr>
+      <w:r>
+        <w:rPr>
+          <w:u w:val="single"/>
+        </w:rPr>
+        <w:lastRenderedPageBreak/>
         <w:t>For class on January 28, 2020</w:t>
       </w:r>
     </w:p>
@@ -203,22 +217,48 @@
     </w:p>
     <w:p>
       <w:r>
-        <w:t>In class, yesterday we talked about the trade-off between equity and efficiency. Read the Washington Post article:</w:t>
-      </w:r>
-    </w:p>
-    <w:p>
-      <w:r>
-        <w:t>(</w:t>
-      </w:r>
-      <w:hyperlink r:id="rId7" w:tgtFrame="_blank" w:history="1">
+        <w:t xml:space="preserve">In class, yesterday we talked about the trade-off between equity and efficiency. </w:t>
+      </w:r>
+    </w:p>
+    <w:p/>
+    <w:p>
+      <w:r>
+        <w:t>Read the Washington Post article:</w:t>
+      </w:r>
+    </w:p>
+    <w:p>
+      <w:hyperlink r:id="rId7" w:history="1">
         <w:r>
           <w:rPr>
             <w:rStyle w:val="Hyperlink"/>
           </w:rPr>
-          <w:t>https://www.washingtonpost.com/news/wonk/wp/2018/02/06/how-rising-inequality-hurts-everyone-even-the-rich/). </w:t>
+          <w:t>https://www.washingtonpost.com/news/wonk/wp/2018/02/06/how-rising-inequality-hurts-everyone-even-the-rich/ </w:t>
         </w:r>
       </w:hyperlink>
     </w:p>
+    <w:p/>
+    <w:p>
+      <w:r>
+        <w:t>Re</w:t>
+      </w:r>
+      <w:r>
+        <w:t>ad the Washington Post article:</w:t>
+      </w:r>
+    </w:p>
+    <w:p>
+      <w:hyperlink r:id="rId8" w:history="1">
+        <w:r>
+          <w:rPr>
+            <w:rStyle w:val="Hyperlink"/>
+          </w:rPr>
+          <w:t>https://www.nytimes.com/2019/09/10/us/politics/gao-income-gap-rich-poor.html</w:t>
+        </w:r>
+      </w:hyperlink>
+      <w:r>
+        <w:t xml:space="preserve"> </w:t>
+      </w:r>
+    </w:p>
+    <w:p/>
     <w:p>
       <w:r>
         <w:t xml:space="preserve">Do you think we have gained more efficiency in our economy </w:t>
@@ -244,7 +284,7 @@
     </w:p>
     <w:p/>
     <w:sectPr>
-      <w:headerReference w:type="default" r:id="rId8"/>
+      <w:headerReference w:type="default" r:id="rId9"/>
       <w:pgSz w:w="12240" w:h="15840"/>
       <w:pgMar w:top="1440" w:right="1440" w:bottom="1440" w:left="1440" w:header="720" w:footer="720" w:gutter="0"/>
       <w:cols w:space="720"/>
@@ -375,7 +415,7 @@
         <w:bCs/>
         <w:noProof/>
       </w:rPr>
-      <w:t>1</w:t>
+      <w:t>2</w:t>
     </w:r>
     <w:r>
       <w:rPr>
@@ -906,6 +946,7 @@
   <w:style w:type="character" w:default="1" w:styleId="DefaultParagraphFont">
     <w:name w:val="Default Paragraph Font"/>
     <w:uiPriority w:val="1"/>
+    <w:semiHidden/>
     <w:unhideWhenUsed/>
   </w:style>
   <w:style w:type="table" w:default="1" w:styleId="TableNormal">

</xml_diff>

<commit_message>
Prepared draft of entry for Class Blog
</commit_message>
<xml_diff>
--- a/Assignments/POLS6330_2020_Spring_ClassBlog_v00.docx
+++ b/Assignments/POLS6330_2020_Spring_ClassBlog_v00.docx
@@ -226,27 +226,39 @@
         <w:t>Read the Washington Post article:</w:t>
       </w:r>
     </w:p>
+    <w:bookmarkStart w:id="0" w:name="_GoBack"/>
+    <w:bookmarkEnd w:id="0"/>
+    <w:p>
+      <w:r>
+        <w:fldChar w:fldCharType="begin"/>
+      </w:r>
+      <w:r>
+        <w:instrText xml:space="preserve"> HYPERLINK "https://www.washingtonpost.com/news/wonk/wp/2018/02/06/how-rising-inequality-hurts-everyone-even-the-rich/ " </w:instrText>
+      </w:r>
+      <w:r>
+        <w:fldChar w:fldCharType="separate"/>
+      </w:r>
+      <w:r>
+        <w:rPr>
+          <w:rStyle w:val="Hyperlink"/>
+        </w:rPr>
+        <w:t>https://www.washingtonpost.com/news/wonk/wp/2018/02/06/how-rising-inequality-hurts-everyone-even-the-rich/ </w:t>
+      </w:r>
+      <w:r>
+        <w:rPr>
+          <w:rStyle w:val="Hyperlink"/>
+        </w:rPr>
+        <w:fldChar w:fldCharType="end"/>
+      </w:r>
+    </w:p>
+    <w:p/>
+    <w:p>
+      <w:r>
+        <w:t>Read the Washington Post article:</w:t>
+      </w:r>
+    </w:p>
     <w:p>
       <w:hyperlink r:id="rId7" w:history="1">
-        <w:r>
-          <w:rPr>
-            <w:rStyle w:val="Hyperlink"/>
-          </w:rPr>
-          <w:t>https://www.washingtonpost.com/news/wonk/wp/2018/02/06/how-rising-inequality-hurts-everyone-even-the-rich/ </w:t>
-        </w:r>
-      </w:hyperlink>
-    </w:p>
-    <w:p/>
-    <w:p>
-      <w:r>
-        <w:t>Re</w:t>
-      </w:r>
-      <w:r>
-        <w:t>ad the Washington Post article:</w:t>
-      </w:r>
-    </w:p>
-    <w:p>
-      <w:hyperlink r:id="rId8" w:history="1">
         <w:r>
           <w:rPr>
             <w:rStyle w:val="Hyperlink"/>
@@ -278,13 +290,391 @@
         <w:t>Response:</w:t>
       </w:r>
     </w:p>
-    <w:p>
-      <w:bookmarkStart w:id="0" w:name="_GoBack"/>
-      <w:bookmarkEnd w:id="0"/>
-    </w:p>
     <w:p/>
+    <w:p>
+      <w:r>
+        <w:t xml:space="preserve">I do not believe that we have gained more efficiency in our economy because of rising income inequality.  </w:t>
+      </w:r>
+      <w:r>
+        <w:t xml:space="preserve"> </w:t>
+      </w:r>
+      <w:r>
+        <w:t>As I see it, e</w:t>
+      </w:r>
+      <w:r>
+        <w:t xml:space="preserve">conomic efficiency and </w:t>
+      </w:r>
+      <w:r>
+        <w:t>income equality measure distinctly different aspects of the economy.</w:t>
+      </w:r>
+    </w:p>
+    <w:p/>
+    <w:p>
+      <w:r>
+        <w:t>Gaining more efficiency suggests a situation that is something less than Pareto efficient.</w:t>
+      </w:r>
+      <w:r>
+        <w:t xml:space="preserve"> </w:t>
+      </w:r>
+      <w:proofErr w:type="gramStart"/>
+      <w:r>
+        <w:t>B</w:t>
+      </w:r>
+      <w:r>
+        <w:t xml:space="preserve">y definition </w:t>
+      </w:r>
+      <w:r>
+        <w:t>an</w:t>
+      </w:r>
+      <w:proofErr w:type="gramEnd"/>
+      <w:r>
+        <w:t xml:space="preserve"> economic arrangement</w:t>
+      </w:r>
+      <w:r>
+        <w:t xml:space="preserve"> </w:t>
+      </w:r>
+      <w:r>
+        <w:t xml:space="preserve">is less than Pareto efficient </w:t>
+      </w:r>
+      <w:r>
+        <w:t>if</w:t>
+      </w:r>
+      <w:r>
+        <w:t xml:space="preserve"> the situation of one group can be improved without worsening the situation of another group</w:t>
+      </w:r>
+      <w:r>
+        <w:t xml:space="preserve"> </w:t>
+      </w:r>
+      <w:r>
+        <w:t>(Musgrave &amp; Musgrave, 1989, p. 60)</w:t>
+      </w:r>
+      <w:r>
+        <w:t>.  As such, gaining efficiency would not necessarily produce economic harm.  However, the principle issue of rising income inequality is that economic harm is being done to a portion of society.</w:t>
+      </w:r>
+    </w:p>
+    <w:p/>
+    <w:p>
+      <w:r>
+        <w:t>Income inequality is</w:t>
+      </w:r>
+      <w:r>
+        <w:t xml:space="preserve"> a disparity in the distribution of income that is concentrated in a small percentage of the population (Kopp, 2019).  </w:t>
+      </w:r>
+      <w:r>
+        <w:t xml:space="preserve"> This has more to do with the distribution of output among </w:t>
+      </w:r>
+      <w:r>
+        <w:t xml:space="preserve">segments of society </w:t>
+      </w:r>
+      <w:r>
+        <w:t>rather than the production of output</w:t>
+      </w:r>
+      <w:r>
+        <w:t xml:space="preserve"> by society</w:t>
+      </w:r>
+      <w:r>
+        <w:t xml:space="preserve">.  </w:t>
+      </w:r>
+      <w:r>
+        <w:t>I would think that t</w:t>
+      </w:r>
+      <w:r>
+        <w:t>he distribution of output and t</w:t>
+      </w:r>
+      <w:r>
+        <w:t>he</w:t>
+      </w:r>
+      <w:r>
+        <w:t xml:space="preserve"> production of output are</w:t>
+      </w:r>
+      <w:r>
+        <w:t xml:space="preserve"> </w:t>
+      </w:r>
+      <w:r>
+        <w:t xml:space="preserve">related but </w:t>
+      </w:r>
+      <w:r>
+        <w:t>largely independent of one another</w:t>
+      </w:r>
+      <w:r>
+        <w:t>.</w:t>
+      </w:r>
+    </w:p>
+    <w:p/>
+    <w:p>
+      <w:r>
+        <w:t>The general</w:t>
+      </w:r>
+      <w:r>
+        <w:t xml:space="preserve"> concept of efficiency is output divided by input</w:t>
+      </w:r>
+      <w:r>
+        <w:t xml:space="preserve"> (</w:t>
+      </w:r>
+      <w:proofErr w:type="spellStart"/>
+      <w:r>
+        <w:t>Banton</w:t>
+      </w:r>
+      <w:proofErr w:type="spellEnd"/>
+      <w:r>
+        <w:t>, 2019)</w:t>
+      </w:r>
+      <w:r>
+        <w:t xml:space="preserve">.  </w:t>
+      </w:r>
+      <w:r>
+        <w:t xml:space="preserve">Measuring </w:t>
+      </w:r>
+      <w:r>
+        <w:t xml:space="preserve">the </w:t>
+      </w:r>
+      <w:r>
+        <w:t>efficiency of the whole economy seems a rather daunting challenge.</w:t>
+      </w:r>
+      <w:r>
+        <w:t xml:space="preserve">  To d</w:t>
+      </w:r>
+      <w:r>
+        <w:t>o so requires measuring the economic value of resources used for production (i.e., inputs) as well as</w:t>
+      </w:r>
+      <w:r>
+        <w:t xml:space="preserve"> the economic value </w:t>
+      </w:r>
+      <w:r>
+        <w:t xml:space="preserve">of </w:t>
+      </w:r>
+      <w:r>
+        <w:t xml:space="preserve">both </w:t>
+      </w:r>
+      <w:r>
+        <w:t xml:space="preserve">what is produced </w:t>
+      </w:r>
+      <w:r>
+        <w:t xml:space="preserve">and </w:t>
+      </w:r>
+      <w:r>
+        <w:t xml:space="preserve">the </w:t>
+      </w:r>
+      <w:r>
+        <w:t>benefit society</w:t>
+      </w:r>
+      <w:r>
+        <w:t xml:space="preserve"> </w:t>
+      </w:r>
+      <w:r>
+        <w:t>derive</w:t>
+      </w:r>
+      <w:r>
+        <w:t>s</w:t>
+      </w:r>
+      <w:r>
+        <w:t xml:space="preserve"> </w:t>
+      </w:r>
+      <w:r>
+        <w:t xml:space="preserve">from </w:t>
+      </w:r>
+      <w:r>
+        <w:t>that production</w:t>
+      </w:r>
+      <w:r>
+        <w:t>.</w:t>
+      </w:r>
+      <w:r>
+        <w:t xml:space="preserve"> </w:t>
+      </w:r>
+      <w:r>
+        <w:t xml:space="preserve"> </w:t>
+      </w:r>
+      <w:r>
+        <w:t xml:space="preserve">This is further complicated because an output for one economic actor may be an input for another economic actor.  </w:t>
+      </w:r>
+      <w:r>
+        <w:t xml:space="preserve">One approach to measuring the efficiency of the whole economy is to use personal income, private capital investments, </w:t>
+      </w:r>
+      <w:r>
+        <w:t>and non-labor government expenditure</w:t>
+      </w:r>
+      <w:r>
+        <w:t>s on infrastructure and defense</w:t>
+      </w:r>
+      <w:r>
+        <w:t xml:space="preserve"> as measures of inputs.  </w:t>
+      </w:r>
+      <w:r>
+        <w:t>C</w:t>
+      </w:r>
+      <w:r>
+        <w:t>orporate net income</w:t>
+      </w:r>
+      <w:r>
+        <w:t xml:space="preserve"> </w:t>
+      </w:r>
+      <w:r>
+        <w:t>and government social insurance payments could be used to measure output.</w:t>
+      </w:r>
+    </w:p>
+    <w:p>
+      <w:pPr>
+        <w:rPr>
+          <w:strike/>
+        </w:rPr>
+      </w:pPr>
+    </w:p>
+    <w:p>
+      <w:pPr>
+        <w:rPr>
+          <w:strike/>
+        </w:rPr>
+      </w:pPr>
+      <w:r>
+        <w:rPr>
+          <w:strike/>
+        </w:rPr>
+        <w:t>The issue of income inequality has become a hot button topic of late.  However,</w:t>
+      </w:r>
+    </w:p>
+    <w:p>
+      <w:pPr>
+        <w:rPr>
+          <w:strike/>
+        </w:rPr>
+      </w:pPr>
+    </w:p>
+    <w:p>
+      <w:pPr>
+        <w:rPr>
+          <w:strike/>
+        </w:rPr>
+      </w:pPr>
+      <w:r>
+        <w:rPr>
+          <w:strike/>
+        </w:rPr>
+        <w:t>To increase efficiency one must either derive more output from the same amount of inputs or use less inputs the produce the same amount of output.  However, in an economic sense efficiency is an arrangement in which no rearrangement of resource use will improve the situation of one group without worsening the situation of another group (Musgrave &amp; Musgrave, 1989, p. 60).  An economic arrangement is either efficient or inefficient.  This has more to do with the production of output.</w:t>
+      </w:r>
+    </w:p>
+    <w:p>
+      <w:pPr>
+        <w:rPr>
+          <w:strike/>
+        </w:rPr>
+      </w:pPr>
+    </w:p>
+    <w:p>
+      <w:pPr>
+        <w:rPr>
+          <w:strike/>
+        </w:rPr>
+      </w:pPr>
+      <w:r>
+        <w:rPr>
+          <w:strike/>
+        </w:rPr>
+        <w:t xml:space="preserve">Should From the perspective of the corporation, the salaries that it pays employees be considered an input but from the perspective of the employees those same salaries could be considered outputs.  </w:t>
+      </w:r>
+    </w:p>
+    <w:p>
+      <w:pPr>
+        <w:rPr>
+          <w:strike/>
+        </w:rPr>
+      </w:pPr>
+    </w:p>
+    <w:p>
+      <w:r>
+        <w:rPr>
+          <w:strike/>
+        </w:rPr>
+        <w:t>Rising income inequality suggests that the distribution of income is becoming more concentrated in a small percentage of the population.  Another way to think about it is that the spread between the incomes of the bottom 20 percent of society and the incomes of the top 20 percent is getting larger.  However, one can argue that the real issue is not income inequality but rather poverty.</w:t>
+      </w:r>
+    </w:p>
+    <w:p/>
+    <w:p/>
+    <w:p>
+      <w:r>
+        <w:t>References:</w:t>
+      </w:r>
+    </w:p>
+    <w:p>
+      <w:pPr>
+        <w:ind w:left="720" w:hanging="720"/>
+      </w:pPr>
+      <w:proofErr w:type="spellStart"/>
+      <w:r>
+        <w:t>Banton</w:t>
+      </w:r>
+      <w:proofErr w:type="spellEnd"/>
+      <w:r>
+        <w:t>, C. (2019, April 26). Efficiency definition.</w:t>
+      </w:r>
+      <w:r>
+        <w:t xml:space="preserve"> </w:t>
+      </w:r>
+      <w:r>
+        <w:rPr>
+          <w:i/>
+        </w:rPr>
+        <w:t>Investopedia</w:t>
+      </w:r>
+      <w:r>
+        <w:t>. Retrieved January 25, 2020 from</w:t>
+      </w:r>
+      <w:r>
+        <w:t xml:space="preserve">  </w:t>
+      </w:r>
+      <w:hyperlink r:id="rId8" w:history="1">
+        <w:r>
+          <w:rPr>
+            <w:rStyle w:val="Hyperlink"/>
+          </w:rPr>
+          <w:t>https://www.investopedia.com/terms/e/efficiency.asp</w:t>
+        </w:r>
+      </w:hyperlink>
+      <w:r>
+        <w:t xml:space="preserve"> </w:t>
+      </w:r>
+    </w:p>
+    <w:p>
+      <w:pPr>
+        <w:ind w:left="720" w:hanging="720"/>
+      </w:pPr>
+      <w:r>
+        <w:t xml:space="preserve">Kopp, C. (2019, November 7). </w:t>
+      </w:r>
+      <w:r>
+        <w:t>Income i</w:t>
+      </w:r>
+      <w:r>
+        <w:t xml:space="preserve">nequality. </w:t>
+      </w:r>
+      <w:r>
+        <w:rPr>
+          <w:i/>
+        </w:rPr>
+        <w:t>Investopedia</w:t>
+      </w:r>
+      <w:r>
+        <w:t xml:space="preserve">. Retrieved January 25, 2020 from </w:t>
+      </w:r>
+      <w:hyperlink r:id="rId9" w:history="1">
+        <w:r>
+          <w:rPr>
+            <w:rStyle w:val="Hyperlink"/>
+          </w:rPr>
+          <w:t>https://www.investopedia.com/terms/i/income-inequality.asp</w:t>
+        </w:r>
+      </w:hyperlink>
+    </w:p>
+    <w:p>
+      <w:pPr>
+        <w:ind w:left="720" w:hanging="720"/>
+      </w:pPr>
+      <w:r>
+        <w:t>Musgrave, R. A. &amp; Musgrave, P. B. (1989). Public finance in theory and practice (5th ed.). New York, NY: McGraw-Hill Company.</w:t>
+      </w:r>
+    </w:p>
     <w:sectPr>
-      <w:headerReference w:type="default" r:id="rId9"/>
+      <w:headerReference w:type="default" r:id="rId10"/>
       <w:pgSz w:w="12240" w:h="15840"/>
       <w:pgMar w:top="1440" w:right="1440" w:bottom="1440" w:left="1440" w:header="720" w:footer="720" w:gutter="0"/>
       <w:cols w:space="720"/>
@@ -376,7 +766,7 @@
         <w:bCs/>
         <w:noProof/>
       </w:rPr>
-      <w:t>1</w:t>
+      <w:t>3</w:t>
     </w:r>
     <w:r>
       <w:rPr>
@@ -415,7 +805,7 @@
         <w:bCs/>
         <w:noProof/>
       </w:rPr>
-      <w:t>2</w:t>
+      <w:t>3</w:t>
     </w:r>
     <w:r>
       <w:rPr>

</xml_diff>

<commit_message>
Modified draft of entry for class blog
</commit_message>
<xml_diff>
--- a/Assignments/POLS6330_2020_Spring_ClassBlog_v00.docx
+++ b/Assignments/POLS6330_2020_Spring_ClassBlog_v00.docx
@@ -226,30 +226,15 @@
         <w:t>Read the Washington Post article:</w:t>
       </w:r>
     </w:p>
-    <w:bookmarkStart w:id="0" w:name="_GoBack"/>
-    <w:bookmarkEnd w:id="0"/>
-    <w:p>
-      <w:r>
-        <w:fldChar w:fldCharType="begin"/>
-      </w:r>
-      <w:r>
-        <w:instrText xml:space="preserve"> HYPERLINK "https://www.washingtonpost.com/news/wonk/wp/2018/02/06/how-rising-inequality-hurts-everyone-even-the-rich/ " </w:instrText>
-      </w:r>
-      <w:r>
-        <w:fldChar w:fldCharType="separate"/>
-      </w:r>
-      <w:r>
-        <w:rPr>
-          <w:rStyle w:val="Hyperlink"/>
-        </w:rPr>
-        <w:t>https://www.washingtonpost.com/news/wonk/wp/2018/02/06/how-rising-inequality-hurts-everyone-even-the-rich/ </w:t>
-      </w:r>
-      <w:r>
-        <w:rPr>
-          <w:rStyle w:val="Hyperlink"/>
-        </w:rPr>
-        <w:fldChar w:fldCharType="end"/>
-      </w:r>
+    <w:p>
+      <w:hyperlink r:id="rId7" w:history="1">
+        <w:r>
+          <w:rPr>
+            <w:rStyle w:val="Hyperlink"/>
+          </w:rPr>
+          <w:t>https://www.washingtonpost.com/news/wonk/wp/2018/02/06/how-rising-inequality-hurts-everyone-even-the-rich/ </w:t>
+        </w:r>
+      </w:hyperlink>
     </w:p>
     <w:p/>
     <w:p>
@@ -258,7 +243,7 @@
       </w:r>
     </w:p>
     <w:p>
-      <w:hyperlink r:id="rId7" w:history="1">
+      <w:hyperlink r:id="rId8" w:history="1">
         <w:r>
           <w:rPr>
             <w:rStyle w:val="Hyperlink"/>
@@ -311,207 +296,210 @@
     <w:p/>
     <w:p>
       <w:r>
-        <w:t>Gaining more efficiency suggests a situation that is something less than Pareto efficient.</w:t>
+        <w:t xml:space="preserve">Gaining more efficiency suggests a situation that is something less than Pareto efficient. </w:t>
+      </w:r>
+      <w:r>
+        <w:t>A</w:t>
+      </w:r>
+      <w:r>
+        <w:t>n</w:t>
+      </w:r>
+      <w:r>
+        <w:t xml:space="preserve"> economic arrangement</w:t>
       </w:r>
       <w:r>
         <w:t xml:space="preserve"> </w:t>
       </w:r>
-      <w:proofErr w:type="gramStart"/>
-      <w:r>
-        <w:t>B</w:t>
-      </w:r>
-      <w:r>
-        <w:t xml:space="preserve">y definition </w:t>
-      </w:r>
-      <w:r>
-        <w:t>an</w:t>
-      </w:r>
-      <w:proofErr w:type="gramEnd"/>
-      <w:r>
-        <w:t xml:space="preserve"> economic arrangement</w:t>
+      <w:r>
+        <w:t xml:space="preserve">is less than Pareto efficient </w:t>
+      </w:r>
+      <w:r>
+        <w:t>if</w:t>
+      </w:r>
+      <w:r>
+        <w:t xml:space="preserve"> the situation of one group can be improved without worsening the situation of another group</w:t>
       </w:r>
       <w:r>
         <w:t xml:space="preserve"> </w:t>
       </w:r>
       <w:r>
-        <w:t xml:space="preserve">is less than Pareto efficient </w:t>
-      </w:r>
-      <w:r>
-        <w:t>if</w:t>
-      </w:r>
-      <w:r>
-        <w:t xml:space="preserve"> the situation of one group can be improved without worsening the situation of another group</w:t>
+        <w:t>(Musgrave &amp; Musgrave, 1989, p. 60)</w:t>
+      </w:r>
+      <w:r>
+        <w:t>.  As such, gaining efficiency would not necessarily produce economic harm.  However, the principle issue of rising income inequality is that economic harm is being done to a portion of society.</w:t>
+      </w:r>
+    </w:p>
+    <w:p/>
+    <w:p>
+      <w:r>
+        <w:t>Income inequality is</w:t>
+      </w:r>
+      <w:r>
+        <w:t xml:space="preserve"> a disparity in the distribution of income that is concentrated in a small percentage of the population (Kopp, 2019).  </w:t>
+      </w:r>
+      <w:r>
+        <w:t xml:space="preserve"> This has more to do with the distribution of output among </w:t>
+      </w:r>
+      <w:r>
+        <w:t xml:space="preserve">segments of society </w:t>
+      </w:r>
+      <w:r>
+        <w:t>rather than the production of output</w:t>
+      </w:r>
+      <w:r>
+        <w:t xml:space="preserve"> by society</w:t>
+      </w:r>
+      <w:r>
+        <w:t xml:space="preserve">.  </w:t>
+      </w:r>
+      <w:r>
+        <w:t>I would think that t</w:t>
+      </w:r>
+      <w:r>
+        <w:t>he distribution of output and t</w:t>
+      </w:r>
+      <w:r>
+        <w:t>he</w:t>
+      </w:r>
+      <w:r>
+        <w:t xml:space="preserve"> production of output are</w:t>
       </w:r>
       <w:r>
         <w:t xml:space="preserve"> </w:t>
       </w:r>
       <w:r>
-        <w:t>(Musgrave &amp; Musgrave, 1989, p. 60)</w:t>
-      </w:r>
-      <w:r>
-        <w:t>.  As such, gaining efficiency would not necessarily produce economic harm.  However, the principle issue of rising income inequality is that economic harm is being done to a portion of society.</w:t>
+        <w:t xml:space="preserve">related but </w:t>
+      </w:r>
+      <w:r>
+        <w:t>largely independent of one another</w:t>
+      </w:r>
+      <w:r>
+        <w:t>.</w:t>
       </w:r>
     </w:p>
     <w:p/>
     <w:p>
       <w:r>
-        <w:t>Income inequality is</w:t>
-      </w:r>
-      <w:r>
-        <w:t xml:space="preserve"> a disparity in the distribution of income that is concentrated in a small percentage of the population (Kopp, 2019).  </w:t>
-      </w:r>
-      <w:r>
-        <w:t xml:space="preserve"> This has more to do with the distribution of output among </w:t>
-      </w:r>
-      <w:r>
-        <w:t xml:space="preserve">segments of society </w:t>
-      </w:r>
-      <w:r>
-        <w:t>rather than the production of output</w:t>
-      </w:r>
-      <w:r>
-        <w:t xml:space="preserve"> by society</w:t>
+        <w:t>The general</w:t>
+      </w:r>
+      <w:r>
+        <w:t xml:space="preserve"> concept of efficiency is output divided by input</w:t>
+      </w:r>
+      <w:r>
+        <w:t xml:space="preserve"> (</w:t>
+      </w:r>
+      <w:proofErr w:type="spellStart"/>
+      <w:r>
+        <w:t>Banton</w:t>
+      </w:r>
+      <w:proofErr w:type="spellEnd"/>
+      <w:r>
+        <w:t>, 2019)</w:t>
       </w:r>
       <w:r>
         <w:t xml:space="preserve">.  </w:t>
       </w:r>
       <w:r>
-        <w:t>I would think that t</w:t>
-      </w:r>
-      <w:r>
-        <w:t>he distribution of output and t</w:t>
-      </w:r>
-      <w:r>
-        <w:t>he</w:t>
-      </w:r>
-      <w:r>
-        <w:t xml:space="preserve"> production of output are</w:t>
+        <w:t xml:space="preserve">Measuring </w:t>
+      </w:r>
+      <w:r>
+        <w:t xml:space="preserve">the </w:t>
+      </w:r>
+      <w:r>
+        <w:t xml:space="preserve">efficiency of the whole economy </w:t>
+      </w:r>
+      <w:r>
+        <w:t>requires measuring the economic value of resources used for production (i.e., inputs) as well as</w:t>
+      </w:r>
+      <w:r>
+        <w:t xml:space="preserve"> the economic value </w:t>
+      </w:r>
+      <w:r>
+        <w:t xml:space="preserve">of </w:t>
+      </w:r>
+      <w:r>
+        <w:t xml:space="preserve">both </w:t>
+      </w:r>
+      <w:r>
+        <w:t xml:space="preserve">what is produced </w:t>
+      </w:r>
+      <w:r>
+        <w:t xml:space="preserve">and </w:t>
+      </w:r>
+      <w:r>
+        <w:t xml:space="preserve">the </w:t>
+      </w:r>
+      <w:r>
+        <w:t>benefit society</w:t>
       </w:r>
       <w:r>
         <w:t xml:space="preserve"> </w:t>
       </w:r>
       <w:r>
-        <w:t xml:space="preserve">related but </w:t>
-      </w:r>
-      <w:r>
-        <w:t>largely independent of one another</w:t>
+        <w:t>derive</w:t>
+      </w:r>
+      <w:r>
+        <w:t>s</w:t>
+      </w:r>
+      <w:r>
+        <w:t xml:space="preserve"> </w:t>
+      </w:r>
+      <w:r>
+        <w:t xml:space="preserve">from </w:t>
+      </w:r>
+      <w:r>
+        <w:t>that production</w:t>
       </w:r>
       <w:r>
         <w:t>.</w:t>
       </w:r>
+      <w:r>
+        <w:t xml:space="preserve"> </w:t>
+      </w:r>
+      <w:r>
+        <w:t xml:space="preserve"> </w:t>
+      </w:r>
+      <w:r>
+        <w:t xml:space="preserve">This is further complicated because an output for one economic actor may be an input for another economic actor.  </w:t>
+      </w:r>
     </w:p>
     <w:p/>
     <w:p>
       <w:r>
-        <w:t>The general</w:t>
-      </w:r>
-      <w:r>
-        <w:t xml:space="preserve"> concept of efficiency is output divided by input</w:t>
-      </w:r>
-      <w:r>
-        <w:t xml:space="preserve"> (</w:t>
-      </w:r>
-      <w:proofErr w:type="spellStart"/>
-      <w:r>
-        <w:t>Banton</w:t>
-      </w:r>
-      <w:proofErr w:type="spellEnd"/>
-      <w:r>
-        <w:t>, 2019)</w:t>
-      </w:r>
-      <w:r>
-        <w:t xml:space="preserve">.  </w:t>
-      </w:r>
-      <w:r>
-        <w:t xml:space="preserve">Measuring </w:t>
-      </w:r>
-      <w:r>
-        <w:t xml:space="preserve">the </w:t>
-      </w:r>
-      <w:r>
-        <w:t>efficiency of the whole economy seems a rather daunting challenge.</w:t>
-      </w:r>
-      <w:r>
-        <w:t xml:space="preserve">  To d</w:t>
-      </w:r>
-      <w:r>
-        <w:t>o so requires measuring the economic value of resources used for production (i.e., inputs) as well as</w:t>
-      </w:r>
-      <w:r>
-        <w:t xml:space="preserve"> the economic value </w:t>
-      </w:r>
-      <w:r>
-        <w:t xml:space="preserve">of </w:t>
-      </w:r>
-      <w:r>
-        <w:t xml:space="preserve">both </w:t>
-      </w:r>
-      <w:r>
-        <w:t xml:space="preserve">what is produced </w:t>
-      </w:r>
-      <w:r>
-        <w:t xml:space="preserve">and </w:t>
-      </w:r>
-      <w:r>
-        <w:t xml:space="preserve">the </w:t>
-      </w:r>
-      <w:r>
-        <w:t>benefit society</w:t>
+        <w:t>One approach to measuring the efficiency of the whole economy is to use personal income</w:t>
+      </w:r>
+      <w:r>
+        <w:t xml:space="preserve"> less tax payments</w:t>
+      </w:r>
+      <w:r>
+        <w:t xml:space="preserve">, private capital investments, </w:t>
+      </w:r>
+      <w:r>
+        <w:t>and non-labor government expenditure</w:t>
+      </w:r>
+      <w:r>
+        <w:t>s on infrastructure and defense</w:t>
+      </w:r>
+      <w:r>
+        <w:t xml:space="preserve"> as measures of inputs.  </w:t>
+      </w:r>
+      <w:r>
+        <w:t>C</w:t>
+      </w:r>
+      <w:r>
+        <w:t>orporate net income</w:t>
       </w:r>
       <w:r>
         <w:t xml:space="preserve"> </w:t>
       </w:r>
       <w:r>
-        <w:t>derive</w:t>
-      </w:r>
-      <w:r>
-        <w:t>s</w:t>
-      </w:r>
-      <w:r>
-        <w:t xml:space="preserve"> </w:t>
-      </w:r>
-      <w:r>
-        <w:t xml:space="preserve">from </w:t>
-      </w:r>
-      <w:r>
-        <w:t>that production</w:t>
-      </w:r>
-      <w:r>
-        <w:t>.</w:t>
-      </w:r>
-      <w:r>
-        <w:t xml:space="preserve"> </w:t>
-      </w:r>
-      <w:r>
-        <w:t xml:space="preserve"> </w:t>
-      </w:r>
-      <w:r>
-        <w:t xml:space="preserve">This is further complicated because an output for one economic actor may be an input for another economic actor.  </w:t>
-      </w:r>
-      <w:r>
-        <w:t xml:space="preserve">One approach to measuring the efficiency of the whole economy is to use personal income, private capital investments, </w:t>
-      </w:r>
-      <w:r>
-        <w:t>and non-labor government expenditure</w:t>
-      </w:r>
-      <w:r>
-        <w:t>s on infrastructure and defense</w:t>
-      </w:r>
-      <w:r>
-        <w:t xml:space="preserve"> as measures of inputs.  </w:t>
-      </w:r>
-      <w:r>
-        <w:t>C</w:t>
-      </w:r>
-      <w:r>
-        <w:t>orporate net income</w:t>
-      </w:r>
-      <w:r>
-        <w:t xml:space="preserve"> </w:t>
-      </w:r>
-      <w:r>
         <w:t>and government social insurance payments could be used to measure output.</w:t>
       </w:r>
+      <w:r>
+        <w:t xml:space="preserve">  However, this would still likely understate the efficiency of the whole economy.</w:t>
+      </w:r>
+      <w:bookmarkStart w:id="0" w:name="_GoBack"/>
+      <w:bookmarkEnd w:id="0"/>
     </w:p>
     <w:p>
       <w:pPr>
@@ -550,7 +538,14 @@
         <w:rPr>
           <w:strike/>
         </w:rPr>
-        <w:t>To increase efficiency one must either derive more output from the same amount of inputs or use less inputs the produce the same amount of output.  However, in an economic sense efficiency is an arrangement in which no rearrangement of resource use will improve the situation of one group without worsening the situation of another group (Musgrave &amp; Musgrave, 1989, p. 60).  An economic arrangement is either efficient or inefficient.  This has more to do with the production of output.</w:t>
+        <w:t xml:space="preserve">To increase efficiency one must either derive more output from the same amount of inputs or use less inputs the produce the same amount of output.  However, in an economic sense efficiency is an </w:t>
+      </w:r>
+      <w:r>
+        <w:rPr>
+          <w:strike/>
+        </w:rPr>
+        <w:lastRenderedPageBreak/>
+        <w:t>arrangement in which no rearrangement of resource use will improve the situation of one group without worsening the situation of another group (Musgrave &amp; Musgrave, 1989, p. 60).  An economic arrangement is either efficient or inefficient.  This has more to do with the production of output.</w:t>
       </w:r>
     </w:p>
     <w:p>
@@ -605,10 +600,7 @@
       </w:r>
       <w:proofErr w:type="spellEnd"/>
       <w:r>
-        <w:t>, C. (2019, April 26). Efficiency definition.</w:t>
-      </w:r>
-      <w:r>
-        <w:t xml:space="preserve"> </w:t>
+        <w:t xml:space="preserve">, C. (2019, April 26). Efficiency definition. </w:t>
       </w:r>
       <w:r>
         <w:rPr>
@@ -617,12 +609,9 @@
         <w:t>Investopedia</w:t>
       </w:r>
       <w:r>
-        <w:t>. Retrieved January 25, 2020 from</w:t>
-      </w:r>
-      <w:r>
-        <w:t xml:space="preserve">  </w:t>
-      </w:r>
-      <w:hyperlink r:id="rId8" w:history="1">
+        <w:t xml:space="preserve">. Retrieved January 25, 2020 from  </w:t>
+      </w:r>
+      <w:hyperlink r:id="rId9" w:history="1">
         <w:r>
           <w:rPr>
             <w:rStyle w:val="Hyperlink"/>
@@ -656,7 +645,7 @@
       <w:r>
         <w:t xml:space="preserve">. Retrieved January 25, 2020 from </w:t>
       </w:r>
-      <w:hyperlink r:id="rId9" w:history="1">
+      <w:hyperlink r:id="rId10" w:history="1">
         <w:r>
           <w:rPr>
             <w:rStyle w:val="Hyperlink"/>
@@ -674,7 +663,7 @@
       </w:r>
     </w:p>
     <w:sectPr>
-      <w:headerReference w:type="default" r:id="rId10"/>
+      <w:headerReference w:type="default" r:id="rId11"/>
       <w:pgSz w:w="12240" w:h="15840"/>
       <w:pgMar w:top="1440" w:right="1440" w:bottom="1440" w:left="1440" w:header="720" w:footer="720" w:gutter="0"/>
       <w:cols w:space="720"/>
@@ -766,7 +755,7 @@
         <w:bCs/>
         <w:noProof/>
       </w:rPr>
-      <w:t>3</w:t>
+      <w:t>2</w:t>
     </w:r>
     <w:r>
       <w:rPr>

</xml_diff>

<commit_message>
Completed entry for class blog #2
</commit_message>
<xml_diff>
--- a/Assignments/POLS6330_2020_Spring_ClassBlog_v00.docx
+++ b/Assignments/POLS6330_2020_Spring_ClassBlog_v00.docx
@@ -292,13 +292,60 @@
       <w:r>
         <w:t>income equality measure distinctly different aspects of the economy.</w:t>
       </w:r>
+      <w:r>
+        <w:t xml:space="preserve">  Economic efficiency seems to be indicative of </w:t>
+      </w:r>
+      <w:r>
+        <w:t xml:space="preserve">economic </w:t>
+      </w:r>
+      <w:r>
+        <w:t>production while income inequality is indicative of economic distribution.</w:t>
+      </w:r>
     </w:p>
     <w:p/>
     <w:p>
       <w:r>
+        <w:t>The general concept of efficiency is output divided by input (</w:t>
+      </w:r>
+      <w:proofErr w:type="spellStart"/>
+      <w:r>
+        <w:t>Banton</w:t>
+      </w:r>
+      <w:proofErr w:type="spellEnd"/>
+      <w:r>
+        <w:t xml:space="preserve">, 2019).  </w:t>
+      </w:r>
+      <w:r>
+        <w:t xml:space="preserve">To increase </w:t>
+      </w:r>
+      <w:r>
+        <w:t xml:space="preserve">(i.e., gain) </w:t>
+      </w:r>
+      <w:r>
+        <w:t>efficiency one must either derive more outpu</w:t>
+      </w:r>
+      <w:r>
+        <w:t>t from the same amount of input or use less input to generate</w:t>
+      </w:r>
+      <w:r>
+        <w:t xml:space="preserve"> the same amount of output.</w:t>
+      </w:r>
+      <w:r>
+        <w:t xml:space="preserve">  </w:t>
+      </w:r>
+      <w:r>
+        <w:t xml:space="preserve">This says nothing about how output is distributed.  </w:t>
+      </w:r>
+    </w:p>
+    <w:p/>
+    <w:p>
+      <w:r>
         <w:t xml:space="preserve">Gaining more efficiency suggests a situation that is something less than Pareto efficient. </w:t>
       </w:r>
       <w:r>
+        <w:t xml:space="preserve"> </w:t>
+      </w:r>
+      <w:r>
         <w:t>A</w:t>
       </w:r>
       <w:r>
@@ -326,7 +373,16 @@
         <w:t>(Musgrave &amp; Musgrave, 1989, p. 60)</w:t>
       </w:r>
       <w:r>
-        <w:t>.  As such, gaining efficiency would not necessarily produce economic harm.  However, the principle issue of rising income inequality is that economic harm is being done to a portion of society.</w:t>
+        <w:t>.  As such, gaining efficiency would not necessarily produce economic harm.  However, the principle issu</w:t>
+      </w:r>
+      <w:r>
+        <w:t>e of rising income inequality seems to be</w:t>
+      </w:r>
+      <w:r>
+        <w:t xml:space="preserve"> that economic harm is being done to a portion of society.</w:t>
+      </w:r>
+      <w:r>
+        <w:t xml:space="preserve"> </w:t>
       </w:r>
     </w:p>
     <w:p/>
@@ -335,16 +391,34 @@
         <w:t>Income inequality is</w:t>
       </w:r>
       <w:r>
-        <w:t xml:space="preserve"> a disparity in the distribution of income that is concentrated in a small percentage of the population (Kopp, 2019).  </w:t>
-      </w:r>
-      <w:r>
-        <w:t xml:space="preserve"> This has more to do with the distribution of output among </w:t>
+        <w:t xml:space="preserve"> a disparity in</w:t>
+      </w:r>
+      <w:r>
+        <w:t xml:space="preserve"> which the distribution of income</w:t>
+      </w:r>
+      <w:r>
+        <w:t xml:space="preserve"> is concentrated in a small percentage of the population (Kopp, 2019).  </w:t>
+      </w:r>
+      <w:r>
+        <w:t xml:space="preserve"> This has more to do with the distribution of </w:t>
+      </w:r>
+      <w:r>
+        <w:t xml:space="preserve">economic </w:t>
+      </w:r>
+      <w:r>
+        <w:t xml:space="preserve">output among </w:t>
       </w:r>
       <w:r>
         <w:t xml:space="preserve">segments of society </w:t>
       </w:r>
       <w:r>
-        <w:t>rather than the production of output</w:t>
+        <w:t xml:space="preserve">rather than the production of </w:t>
+      </w:r>
+      <w:r>
+        <w:t xml:space="preserve">economic </w:t>
+      </w:r>
+      <w:r>
+        <w:t>output</w:t>
       </w:r>
       <w:r>
         <w:t xml:space="preserve"> by society</w:t>
@@ -376,29 +450,51 @@
       <w:r>
         <w:t>.</w:t>
       </w:r>
+      <w:r>
+        <w:t xml:space="preserve">  </w:t>
+      </w:r>
     </w:p>
     <w:p/>
     <w:p>
       <w:r>
-        <w:t>The general</w:t>
-      </w:r>
-      <w:r>
-        <w:t xml:space="preserve"> concept of efficiency is output divided by input</w:t>
-      </w:r>
-      <w:r>
-        <w:t xml:space="preserve"> (</w:t>
-      </w:r>
-      <w:proofErr w:type="spellStart"/>
-      <w:r>
-        <w:t>Banton</w:t>
-      </w:r>
-      <w:proofErr w:type="spellEnd"/>
-      <w:r>
-        <w:t>, 2019)</w:t>
-      </w:r>
-      <w:r>
-        <w:t xml:space="preserve">.  </w:t>
-      </w:r>
+        <w:t>Consider two scenarios.  In scenario A, total economic</w:t>
+      </w:r>
+      <w:r>
+        <w:t xml:space="preserve"> input X generates total</w:t>
+      </w:r>
+      <w:r>
+        <w:t xml:space="preserve"> </w:t>
+      </w:r>
+      <w:r>
+        <w:t xml:space="preserve">economic </w:t>
+      </w:r>
+      <w:r>
+        <w:t xml:space="preserve">output </w:t>
+      </w:r>
+      <w:r>
+        <w:t>of level Y</w:t>
+      </w:r>
+      <w:r>
+        <w:t xml:space="preserve"> and </w:t>
+      </w:r>
+      <w:r>
+        <w:t>the top 5</w:t>
+      </w:r>
+      <w:r>
+        <w:t xml:space="preserve"> percent of society receives</w:t>
+      </w:r>
+      <w:r>
+        <w:t xml:space="preserve"> 9</w:t>
+      </w:r>
+      <w:r>
+        <w:t xml:space="preserve">0 percent of the economic output. </w:t>
+      </w:r>
+      <w:r>
+        <w:t xml:space="preserve"> In scenario B, the same total economic input X generates the same total economic output of level Y but the output is distributed evenly among society.  The economic efficiency of the two scenarios is the same but income inequality in scenario A is high while the income inequality in scenario B is non-existent.</w:t>
+      </w:r>
+    </w:p>
+    <w:p/>
+    <w:p>
       <w:r>
         <w:t xml:space="preserve">Measuring </w:t>
       </w:r>
@@ -409,7 +505,13 @@
         <w:t xml:space="preserve">efficiency of the whole economy </w:t>
       </w:r>
       <w:r>
-        <w:t>requires measuring the economic value of resources used for production (i.e., inputs) as well as</w:t>
+        <w:t>requires measuring the economic value of resources used for production (i.e.</w:t>
+      </w:r>
+      <w:r>
+        <w:t>, input</w:t>
+      </w:r>
+      <w:r>
+        <w:t>) as well as</w:t>
       </w:r>
       <w:r>
         <w:t xml:space="preserve"> the economic value </w:t>
@@ -460,6 +562,9 @@
         <w:t xml:space="preserve"> </w:t>
       </w:r>
       <w:r>
+        <w:t xml:space="preserve">Some benefits derived from economic activity are hard to quantity and assigning an economic value to them is difficult.  </w:t>
+      </w:r>
+      <w:r>
         <w:t xml:space="preserve">This is further complicated because an output for one economic actor may be an input for another economic actor.  </w:t>
       </w:r>
     </w:p>
@@ -487,7 +592,10 @@
         <w:t>C</w:t>
       </w:r>
       <w:r>
-        <w:t>orporate net income</w:t>
+        <w:t>orporate</w:t>
+      </w:r>
+      <w:r>
+        <w:t xml:space="preserve"> income</w:t>
       </w:r>
       <w:r>
         <w:t xml:space="preserve"> </w:t>
@@ -498,8 +606,6 @@
       <w:r>
         <w:t xml:space="preserve">  However, this would still likely understate the efficiency of the whole economy.</w:t>
       </w:r>
-      <w:bookmarkStart w:id="0" w:name="_GoBack"/>
-      <w:bookmarkEnd w:id="0"/>
     </w:p>
     <w:p>
       <w:pPr>
@@ -509,83 +615,8 @@
       </w:pPr>
     </w:p>
     <w:p>
-      <w:pPr>
-        <w:rPr>
-          <w:strike/>
-        </w:rPr>
-      </w:pPr>
-      <w:r>
-        <w:rPr>
-          <w:strike/>
-        </w:rPr>
-        <w:t>The issue of income inequality has become a hot button topic of late.  However,</w:t>
-      </w:r>
-    </w:p>
-    <w:p>
-      <w:pPr>
-        <w:rPr>
-          <w:strike/>
-        </w:rPr>
-      </w:pPr>
-    </w:p>
-    <w:p>
-      <w:pPr>
-        <w:rPr>
-          <w:strike/>
-        </w:rPr>
-      </w:pPr>
-      <w:r>
-        <w:rPr>
-          <w:strike/>
-        </w:rPr>
-        <w:t xml:space="preserve">To increase efficiency one must either derive more output from the same amount of inputs or use less inputs the produce the same amount of output.  However, in an economic sense efficiency is an </w:t>
-      </w:r>
-      <w:r>
-        <w:rPr>
-          <w:strike/>
-        </w:rPr>
-        <w:lastRenderedPageBreak/>
-        <w:t>arrangement in which no rearrangement of resource use will improve the situation of one group without worsening the situation of another group (Musgrave &amp; Musgrave, 1989, p. 60).  An economic arrangement is either efficient or inefficient.  This has more to do with the production of output.</w:t>
-      </w:r>
-    </w:p>
-    <w:p>
-      <w:pPr>
-        <w:rPr>
-          <w:strike/>
-        </w:rPr>
-      </w:pPr>
-    </w:p>
-    <w:p>
-      <w:pPr>
-        <w:rPr>
-          <w:strike/>
-        </w:rPr>
-      </w:pPr>
-      <w:r>
-        <w:rPr>
-          <w:strike/>
-        </w:rPr>
-        <w:t xml:space="preserve">Should From the perspective of the corporation, the salaries that it pays employees be considered an input but from the perspective of the employees those same salaries could be considered outputs.  </w:t>
-      </w:r>
-    </w:p>
-    <w:p>
-      <w:pPr>
-        <w:rPr>
-          <w:strike/>
-        </w:rPr>
-      </w:pPr>
-    </w:p>
-    <w:p>
-      <w:r>
-        <w:rPr>
-          <w:strike/>
-        </w:rPr>
-        <w:t>Rising income inequality suggests that the distribution of income is becoming more concentrated in a small percentage of the population.  Another way to think about it is that the spread between the incomes of the bottom 20 percent of society and the incomes of the top 20 percent is getting larger.  However, one can argue that the real issue is not income inequality but rather poverty.</w:t>
-      </w:r>
-    </w:p>
-    <w:p/>
-    <w:p/>
-    <w:p>
+      <w:bookmarkStart w:id="0" w:name="_GoBack"/>
+      <w:bookmarkEnd w:id="0"/>
       <w:r>
         <w:t>References:</w:t>
       </w:r>
@@ -755,7 +786,7 @@
         <w:bCs/>
         <w:noProof/>
       </w:rPr>
-      <w:t>2</w:t>
+      <w:t>3</w:t>
     </w:r>
     <w:r>
       <w:rPr>

</xml_diff>

<commit_message>
Notes from class on January 28, 2020
</commit_message>
<xml_diff>
--- a/Assignments/POLS6330_2020_Spring_ClassBlog_v00.docx
+++ b/Assignments/POLS6330_2020_Spring_ClassBlog_v00.docx
@@ -615,8 +615,6 @@
       </w:pPr>
     </w:p>
     <w:p>
-      <w:bookmarkStart w:id="0" w:name="_GoBack"/>
-      <w:bookmarkEnd w:id="0"/>
       <w:r>
         <w:t>References:</w:t>
       </w:r>
@@ -692,6 +690,113 @@
       <w:r>
         <w:t>Musgrave, R. A. &amp; Musgrave, P. B. (1989). Public finance in theory and practice (5th ed.). New York, NY: McGraw-Hill Company.</w:t>
       </w:r>
+    </w:p>
+    <w:p>
+      <w:pPr>
+        <w:ind w:left="720" w:hanging="720"/>
+      </w:pPr>
+    </w:p>
+    <w:p>
+      <w:r>
+        <w:br w:type="page"/>
+      </w:r>
+    </w:p>
+    <w:p>
+      <w:pPr>
+        <w:rPr>
+          <w:u w:val="single"/>
+        </w:rPr>
+      </w:pPr>
+      <w:r>
+        <w:rPr>
+          <w:u w:val="single"/>
+        </w:rPr>
+        <w:lastRenderedPageBreak/>
+        <w:t xml:space="preserve">For class on </w:t>
+      </w:r>
+      <w:r>
+        <w:rPr>
+          <w:u w:val="single"/>
+        </w:rPr>
+        <w:t>February 3</w:t>
+      </w:r>
+      <w:r>
+        <w:rPr>
+          <w:u w:val="single"/>
+        </w:rPr>
+        <w:t>, 2020</w:t>
+      </w:r>
+    </w:p>
+    <w:p>
+      <w:pPr>
+        <w:spacing w:after="60"/>
+      </w:pPr>
+      <w:r>
+        <w:t>Instructions:</w:t>
+      </w:r>
+    </w:p>
+    <w:p>
+      <w:pPr>
+        <w:pStyle w:val="ListParagraph"/>
+        <w:numPr>
+          <w:ilvl w:val="0"/>
+          <w:numId w:val="2"/>
+        </w:numPr>
+        <w:spacing w:after="60"/>
+        <w:contextualSpacing w:val="0"/>
+      </w:pPr>
+      <w:r>
+        <w:t>Developers of historic properties, that is, properties that are at least 100 years old and have some architectural or historical significance, often argue that they should receive special tax treatment.</w:t>
+      </w:r>
+      <w:r>
+        <w:t xml:space="preserve"> </w:t>
+      </w:r>
+      <w:r>
+        <w:t>What would the economy gain from such special treatment of these properties?</w:t>
+      </w:r>
+    </w:p>
+    <w:p>
+      <w:pPr>
+        <w:pStyle w:val="ListParagraph"/>
+        <w:numPr>
+          <w:ilvl w:val="0"/>
+          <w:numId w:val="2"/>
+        </w:numPr>
+        <w:spacing w:after="60"/>
+        <w:contextualSpacing w:val="0"/>
+      </w:pPr>
+      <w:r>
+        <w:t xml:space="preserve">Assume that properties that receive the designation of Historic only </w:t>
+      </w:r>
+      <w:proofErr w:type="gramStart"/>
+      <w:r>
+        <w:t>have to</w:t>
+      </w:r>
+      <w:proofErr w:type="gramEnd"/>
+      <w:r>
+        <w:t xml:space="preserve"> pay half the property tax that is imposed on similar property (except for the criteria listed above).</w:t>
+      </w:r>
+      <w:r>
+        <w:t xml:space="preserve"> </w:t>
+      </w:r>
+      <w:r>
+        <w:t>What effect would that have on production efficiency?</w:t>
+      </w:r>
+    </w:p>
+    <w:p/>
+    <w:p>
+      <w:r>
+        <w:t>Response:</w:t>
+      </w:r>
+    </w:p>
+    <w:p>
+      <w:bookmarkStart w:id="0" w:name="_GoBack"/>
+      <w:bookmarkEnd w:id="0"/>
+    </w:p>
+    <w:p>
+      <w:pPr>
+        <w:ind w:left="720" w:hanging="720"/>
+      </w:pPr>
     </w:p>
     <w:sectPr>
       <w:headerReference w:type="default" r:id="rId11"/>
@@ -786,7 +891,7 @@
         <w:bCs/>
         <w:noProof/>
       </w:rPr>
-      <w:t>3</w:t>
+      <w:t>4</w:t>
     </w:r>
     <w:r>
       <w:rPr>
@@ -825,7 +930,7 @@
         <w:bCs/>
         <w:noProof/>
       </w:rPr>
-      <w:t>3</w:t>
+      <w:t>4</w:t>
     </w:r>
     <w:r>
       <w:rPr>
@@ -953,8 +1058,124 @@
       </w:rPr>
     </w:lvl>
   </w:abstractNum>
+  <w:abstractNum w:abstractNumId="1" w15:restartNumberingAfterBreak="0">
+    <w:nsid w:val="52FF3D45"/>
+    <w:multiLevelType w:val="hybridMultilevel"/>
+    <w:tmpl w:val="951E2A20"/>
+    <w:lvl w:ilvl="0" w:tplc="04090001">
+      <w:start w:val="1"/>
+      <w:numFmt w:val="bullet"/>
+      <w:lvlText w:val=""/>
+      <w:lvlJc w:val="left"/>
+      <w:pPr>
+        <w:ind w:left="720" w:hanging="360"/>
+      </w:pPr>
+      <w:rPr>
+        <w:rFonts w:ascii="Symbol" w:hAnsi="Symbol" w:hint="default"/>
+      </w:rPr>
+    </w:lvl>
+    <w:lvl w:ilvl="1" w:tplc="04090003" w:tentative="1">
+      <w:start w:val="1"/>
+      <w:numFmt w:val="bullet"/>
+      <w:lvlText w:val="o"/>
+      <w:lvlJc w:val="left"/>
+      <w:pPr>
+        <w:ind w:left="1440" w:hanging="360"/>
+      </w:pPr>
+      <w:rPr>
+        <w:rFonts w:ascii="Courier New" w:hAnsi="Courier New" w:cs="Courier New" w:hint="default"/>
+      </w:rPr>
+    </w:lvl>
+    <w:lvl w:ilvl="2" w:tplc="04090005" w:tentative="1">
+      <w:start w:val="1"/>
+      <w:numFmt w:val="bullet"/>
+      <w:lvlText w:val=""/>
+      <w:lvlJc w:val="left"/>
+      <w:pPr>
+        <w:ind w:left="2160" w:hanging="360"/>
+      </w:pPr>
+      <w:rPr>
+        <w:rFonts w:ascii="Wingdings" w:hAnsi="Wingdings" w:hint="default"/>
+      </w:rPr>
+    </w:lvl>
+    <w:lvl w:ilvl="3" w:tplc="04090001" w:tentative="1">
+      <w:start w:val="1"/>
+      <w:numFmt w:val="bullet"/>
+      <w:lvlText w:val=""/>
+      <w:lvlJc w:val="left"/>
+      <w:pPr>
+        <w:ind w:left="2880" w:hanging="360"/>
+      </w:pPr>
+      <w:rPr>
+        <w:rFonts w:ascii="Symbol" w:hAnsi="Symbol" w:hint="default"/>
+      </w:rPr>
+    </w:lvl>
+    <w:lvl w:ilvl="4" w:tplc="04090003" w:tentative="1">
+      <w:start w:val="1"/>
+      <w:numFmt w:val="bullet"/>
+      <w:lvlText w:val="o"/>
+      <w:lvlJc w:val="left"/>
+      <w:pPr>
+        <w:ind w:left="3600" w:hanging="360"/>
+      </w:pPr>
+      <w:rPr>
+        <w:rFonts w:ascii="Courier New" w:hAnsi="Courier New" w:cs="Courier New" w:hint="default"/>
+      </w:rPr>
+    </w:lvl>
+    <w:lvl w:ilvl="5" w:tplc="04090005" w:tentative="1">
+      <w:start w:val="1"/>
+      <w:numFmt w:val="bullet"/>
+      <w:lvlText w:val=""/>
+      <w:lvlJc w:val="left"/>
+      <w:pPr>
+        <w:ind w:left="4320" w:hanging="360"/>
+      </w:pPr>
+      <w:rPr>
+        <w:rFonts w:ascii="Wingdings" w:hAnsi="Wingdings" w:hint="default"/>
+      </w:rPr>
+    </w:lvl>
+    <w:lvl w:ilvl="6" w:tplc="04090001" w:tentative="1">
+      <w:start w:val="1"/>
+      <w:numFmt w:val="bullet"/>
+      <w:lvlText w:val=""/>
+      <w:lvlJc w:val="left"/>
+      <w:pPr>
+        <w:ind w:left="5040" w:hanging="360"/>
+      </w:pPr>
+      <w:rPr>
+        <w:rFonts w:ascii="Symbol" w:hAnsi="Symbol" w:hint="default"/>
+      </w:rPr>
+    </w:lvl>
+    <w:lvl w:ilvl="7" w:tplc="04090003" w:tentative="1">
+      <w:start w:val="1"/>
+      <w:numFmt w:val="bullet"/>
+      <w:lvlText w:val="o"/>
+      <w:lvlJc w:val="left"/>
+      <w:pPr>
+        <w:ind w:left="5760" w:hanging="360"/>
+      </w:pPr>
+      <w:rPr>
+        <w:rFonts w:ascii="Courier New" w:hAnsi="Courier New" w:cs="Courier New" w:hint="default"/>
+      </w:rPr>
+    </w:lvl>
+    <w:lvl w:ilvl="8" w:tplc="04090005" w:tentative="1">
+      <w:start w:val="1"/>
+      <w:numFmt w:val="bullet"/>
+      <w:lvlText w:val=""/>
+      <w:lvlJc w:val="left"/>
+      <w:pPr>
+        <w:ind w:left="6480" w:hanging="360"/>
+      </w:pPr>
+      <w:rPr>
+        <w:rFonts w:ascii="Wingdings" w:hAnsi="Wingdings" w:hint="default"/>
+      </w:rPr>
+    </w:lvl>
+  </w:abstractNum>
   <w:num w:numId="1">
     <w:abstractNumId w:val="0"/>
+  </w:num>
+  <w:num w:numId="2">
+    <w:abstractNumId w:val="1"/>
   </w:num>
 </w:numbering>
 </file>
@@ -1356,7 +1577,6 @@
   <w:style w:type="character" w:default="1" w:styleId="DefaultParagraphFont">
     <w:name w:val="Default Paragraph Font"/>
     <w:uiPriority w:val="1"/>
-    <w:semiHidden/>
     <w:unhideWhenUsed/>
   </w:style>
   <w:style w:type="table" w:default="1" w:styleId="TableNormal">

</xml_diff>

<commit_message>
Notes on Stiglitz and Rosengard (2015) chapter 4
</commit_message>
<xml_diff>
--- a/Assignments/POLS6330_2020_Spring_ClassBlog_v00.docx
+++ b/Assignments/POLS6330_2020_Spring_ClassBlog_v00.docx
@@ -688,7 +688,16 @@
         <w:ind w:left="720" w:hanging="720"/>
       </w:pPr>
       <w:r>
-        <w:t>Musgrave, R. A. &amp; Musgrave, P. B. (1989). Public finance in theory and practice (5th ed.). New York, NY: McGraw-Hill Company.</w:t>
+        <w:t xml:space="preserve">Musgrave, R. A. &amp; Musgrave, P. B. (1989). </w:t>
+      </w:r>
+      <w:r>
+        <w:rPr>
+          <w:i/>
+        </w:rPr>
+        <w:t>Public finance in theory and practice</w:t>
+      </w:r>
+      <w:r>
+        <w:t xml:space="preserve"> (5th ed.). New York, NY: McGraw-Hill Company.</w:t>
       </w:r>
     </w:p>
     <w:p>
@@ -1577,6 +1586,7 @@
   <w:style w:type="character" w:default="1" w:styleId="DefaultParagraphFont">
     <w:name w:val="Default Paragraph Font"/>
     <w:uiPriority w:val="1"/>
+    <w:semiHidden/>
     <w:unhideWhenUsed/>
   </w:style>
   <w:style w:type="table" w:default="1" w:styleId="TableNormal">

</xml_diff>

<commit_message>
Prepared entry for class blog due February 2, 2020
</commit_message>
<xml_diff>
--- a/Assignments/POLS6330_2020_Spring_ClassBlog_v00.docx
+++ b/Assignments/POLS6330_2020_Spring_ClassBlog_v00.docx
@@ -799,6 +799,124 @@
       </w:r>
     </w:p>
     <w:p>
+      <w:r>
+        <w:t>The economy would potentially gain in several ways by providing developers of historic properties with special tax treatment.</w:t>
+      </w:r>
+      <w:r>
+        <w:t xml:space="preserve">  Many historic</w:t>
+      </w:r>
+      <w:r>
+        <w:t xml:space="preserve"> properties are in disrepair and not being used.  When developers invest in these properties to renovate or rehabilitate them, the developers are increasing the value and usefulness of a previously unused or underutilized resource.  This adds to the productivity and efficiency of the overall economy.</w:t>
+      </w:r>
+    </w:p>
+    <w:p/>
+    <w:p>
+      <w:r>
+        <w:t>Additionally, the special tax treatment may help generate jobs so that individuals can earn an income.  Without the special tax treatmen</w:t>
+      </w:r>
+      <w:r>
+        <w:t>t,</w:t>
+      </w:r>
+      <w:r>
+        <w:t xml:space="preserve"> potential </w:t>
+      </w:r>
+      <w:r>
+        <w:t>developers</w:t>
+      </w:r>
+      <w:r>
+        <w:t xml:space="preserve"> are likely to forego rehabilitating many historic properties.</w:t>
+      </w:r>
+      <w:r>
+        <w:t xml:space="preserve"> </w:t>
+      </w:r>
+      <w:r>
+        <w:t xml:space="preserve"> By providing an incentive through the tax system, these developers are more likely to pursue such projects which increases demand for trade professions.  The activity to develop historic properties may also change the perceptions of surrounding property owners and cause them to invest in improvements.  This will further increase demand for trade professions while increasing the value of resources in the economy.</w:t>
+      </w:r>
+    </w:p>
+    <w:p/>
+    <w:p>
+      <w:r>
+        <w:t>A</w:t>
+      </w:r>
+      <w:r>
+        <w:t xml:space="preserve"> reduced tax liability</w:t>
+      </w:r>
+      <w:r>
+        <w:t xml:space="preserve"> for </w:t>
+      </w:r>
+      <w:r>
+        <w:t>developer</w:t>
+      </w:r>
+      <w:r>
+        <w:t xml:space="preserve">s of historic properties would likely increase production efficiency.  As defined in Stiglitz and </w:t>
+      </w:r>
+      <w:proofErr w:type="spellStart"/>
+      <w:r>
+        <w:t>Rosengard</w:t>
+      </w:r>
+      <w:proofErr w:type="spellEnd"/>
+      <w:r>
+        <w:t xml:space="preserve"> (2015), production efficiency is achieved when the economy cannot increase the production of one good without decreasing the production of another good.</w:t>
+      </w:r>
+      <w:r>
+        <w:t xml:space="preserve">  Without the reduced tax liability, the developer would have to divert financial assets from developing other projects t</w:t>
+      </w:r>
+      <w:r>
+        <w:t>o pay for the development of historic properties</w:t>
+      </w:r>
+      <w:r>
+        <w:t>.  This would increase the production of one good (i.e., development of historic properties) at the expense of decreasing production of another good (i.e., dev</w:t>
+      </w:r>
+      <w:r>
+        <w:t>elopment of other properties).</w:t>
+      </w:r>
+    </w:p>
+    <w:p/>
+    <w:p>
+      <w:r>
+        <w:t xml:space="preserve">A reduced tax liability </w:t>
+      </w:r>
+      <w:r>
+        <w:t>for developers of historic properties would es</w:t>
+      </w:r>
+      <w:r>
+        <w:t>sentially have the same effect as</w:t>
+      </w:r>
+      <w:r>
+        <w:t xml:space="preserve"> an additional cash investment.  The developer would have additional financial resources that would allow it to invest in developing historic properties</w:t>
+      </w:r>
+      <w:r>
+        <w:t xml:space="preserve"> that it otherwise would not have developed</w:t>
+      </w:r>
+      <w:r>
+        <w:t xml:space="preserve">.  As stated in a previous blog post, </w:t>
+      </w:r>
+      <w:r>
+        <w:t>efficiency is</w:t>
+      </w:r>
+      <w:r>
+        <w:t xml:space="preserve"> generally defined as</w:t>
+      </w:r>
+      <w:r>
+        <w:t xml:space="preserve"> output divided by input (</w:t>
+      </w:r>
+      <w:proofErr w:type="spellStart"/>
+      <w:r>
+        <w:t>Banton</w:t>
+      </w:r>
+      <w:proofErr w:type="spellEnd"/>
+      <w:r>
+        <w:t xml:space="preserve">, 2019).  </w:t>
+      </w:r>
+      <w:r>
+        <w:t>The reduced tax liability provides the developer with additional inputs in the form of financial resources.  The development of the historic property increases output for the developer.  Since a developer is unlikely to pursue a project unless it can make a profit, it’s reasonable to assume that the output will be greater than the input.  This results in an increase in overall efficiency.</w:t>
+      </w:r>
+    </w:p>
+    <w:p/>
+    <w:p>
+      <w:r>
+        <w:t>References:</w:t>
+      </w:r>
       <w:bookmarkStart w:id="0" w:name="_GoBack"/>
       <w:bookmarkEnd w:id="0"/>
     </w:p>
@@ -806,9 +924,63 @@
       <w:pPr>
         <w:ind w:left="720" w:hanging="720"/>
       </w:pPr>
+      <w:proofErr w:type="spellStart"/>
+      <w:r>
+        <w:t>Banton</w:t>
+      </w:r>
+      <w:proofErr w:type="spellEnd"/>
+      <w:r>
+        <w:t xml:space="preserve">, C. (2019, April 26). Efficiency definition. </w:t>
+      </w:r>
+      <w:r>
+        <w:rPr>
+          <w:i/>
+        </w:rPr>
+        <w:t>Investopedia</w:t>
+      </w:r>
+      <w:r>
+        <w:t xml:space="preserve">. Retrieved January 25, 2020 from  </w:t>
+      </w:r>
+      <w:hyperlink r:id="rId11" w:history="1">
+        <w:r>
+          <w:rPr>
+            <w:rStyle w:val="Hyperlink"/>
+          </w:rPr>
+          <w:t>https://www.investopedia.com/terms/e/efficiency.asp</w:t>
+        </w:r>
+      </w:hyperlink>
+      <w:r>
+        <w:t xml:space="preserve"> </w:t>
+      </w:r>
+    </w:p>
+    <w:p>
+      <w:pPr>
+        <w:pStyle w:val="Header"/>
+        <w:ind w:left="720" w:hanging="720"/>
+      </w:pPr>
+      <w:r>
+        <w:t xml:space="preserve">Stiglitz, J. E, &amp; </w:t>
+      </w:r>
+      <w:proofErr w:type="spellStart"/>
+      <w:r>
+        <w:t>Rosengard</w:t>
+      </w:r>
+      <w:proofErr w:type="spellEnd"/>
+      <w:r>
+        <w:t xml:space="preserve">, J. K. (2015). </w:t>
+      </w:r>
+      <w:r>
+        <w:rPr>
+          <w:i/>
+        </w:rPr>
+        <w:t>Economics of the Public Sector</w:t>
+      </w:r>
+      <w:r>
+        <w:t xml:space="preserve"> (4th ed.). New York, NY: W. W. Norton &amp; Company, Inc. </w:t>
+      </w:r>
     </w:p>
     <w:sectPr>
-      <w:headerReference w:type="default" r:id="rId11"/>
+      <w:headerReference w:type="default" r:id="rId12"/>
       <w:pgSz w:w="12240" w:h="15840"/>
       <w:pgMar w:top="1440" w:right="1440" w:bottom="1440" w:left="1440" w:header="720" w:footer="720" w:gutter="0"/>
       <w:cols w:space="720"/>

</xml_diff>

<commit_message>
Updated Literature Review Outline
</commit_message>
<xml_diff>
--- a/Assignments/POLS6330_2020_Spring_ClassBlog_v00.docx
+++ b/Assignments/POLS6330_2020_Spring_ClassBlog_v00.docx
@@ -735,6 +735,8 @@
         </w:rPr>
         <w:t>, 2020</w:t>
       </w:r>
+      <w:bookmarkStart w:id="0" w:name="_GoBack"/>
+      <w:bookmarkEnd w:id="0"/>
     </w:p>
     <w:p>
       <w:pPr>
@@ -836,13 +838,7 @@
     <w:p/>
     <w:p>
       <w:r>
-        <w:t>A</w:t>
-      </w:r>
-      <w:r>
-        <w:t xml:space="preserve"> reduced tax liability</w:t>
-      </w:r>
-      <w:r>
-        <w:t xml:space="preserve"> for </w:t>
+        <w:t xml:space="preserve">A reduced tax liability for </w:t>
       </w:r>
       <w:r>
         <w:t>developer</w:t>
@@ -889,16 +885,13 @@
         <w:t xml:space="preserve"> that it otherwise would not have developed</w:t>
       </w:r>
       <w:r>
-        <w:t xml:space="preserve">.  As stated in a previous blog post, </w:t>
-      </w:r>
-      <w:r>
-        <w:t>efficiency is</w:t>
-      </w:r>
-      <w:r>
-        <w:t xml:space="preserve"> generally defined as</w:t>
-      </w:r>
-      <w:r>
-        <w:t xml:space="preserve"> output divided by input (</w:t>
+        <w:t xml:space="preserve">.  </w:t>
+      </w:r>
+      <w:r>
+        <w:t>E</w:t>
+      </w:r>
+      <w:r>
+        <w:t>fficiency is generally defined as output divided by input (</w:t>
       </w:r>
       <w:proofErr w:type="spellStart"/>
       <w:r>
@@ -906,10 +899,7 @@
       </w:r>
       <w:proofErr w:type="spellEnd"/>
       <w:r>
-        <w:t xml:space="preserve">, 2019).  </w:t>
-      </w:r>
-      <w:r>
-        <w:t>The reduced tax liability provides the developer with additional inputs in the form of financial resources.  The development of the historic property increases output for the developer.  Since a developer is unlikely to pursue a project unless it can make a profit, it’s reasonable to assume that the output will be greater than the input.  This results in an increase in overall efficiency.</w:t>
+        <w:t>, 2019).  The reduced tax liability provides the developer with additional inputs in the form of financial resources.  The development of the historic property increases output for the developer.  Since a developer is unlikely to pursue a project unless it can make a profit, it’s reasonable to assume that the output will be greater than the input.  This results in an increase in overall efficiency.</w:t>
       </w:r>
     </w:p>
     <w:p/>
@@ -917,8 +907,6 @@
       <w:r>
         <w:t>References:</w:t>
       </w:r>
-      <w:bookmarkStart w:id="0" w:name="_GoBack"/>
-      <w:bookmarkEnd w:id="0"/>
     </w:p>
     <w:p>
       <w:pPr>

</xml_diff>

<commit_message>
Downloaded questions for class blog
</commit_message>
<xml_diff>
--- a/Assignments/POLS6330_2020_Spring_ClassBlog_v00.docx
+++ b/Assignments/POLS6330_2020_Spring_ClassBlog_v00.docx
@@ -735,8 +735,6 @@
         </w:rPr>
         <w:t>, 2020</w:t>
       </w:r>
-      <w:bookmarkStart w:id="0" w:name="_GoBack"/>
-      <w:bookmarkEnd w:id="0"/>
     </w:p>
     <w:p>
       <w:pPr>
@@ -966,6 +964,485 @@
       <w:r>
         <w:t xml:space="preserve"> (4th ed.). New York, NY: W. W. Norton &amp; Company, Inc. </w:t>
       </w:r>
+    </w:p>
+    <w:p>
+      <w:pPr>
+        <w:pStyle w:val="Header"/>
+        <w:ind w:left="720" w:hanging="720"/>
+      </w:pPr>
+      <w:r>
+        <w:br w:type="page"/>
+      </w:r>
+    </w:p>
+    <w:p>
+      <w:pPr>
+        <w:rPr>
+          <w:rFonts w:cstheme="minorHAnsi"/>
+          <w:u w:val="single"/>
+        </w:rPr>
+      </w:pPr>
+      <w:r>
+        <w:rPr>
+          <w:rFonts w:cstheme="minorHAnsi"/>
+          <w:u w:val="single"/>
+        </w:rPr>
+        <w:lastRenderedPageBreak/>
+        <w:t xml:space="preserve">For class on </w:t>
+      </w:r>
+      <w:r>
+        <w:rPr>
+          <w:rFonts w:cstheme="minorHAnsi"/>
+          <w:u w:val="single"/>
+        </w:rPr>
+        <w:t>February 12</w:t>
+      </w:r>
+      <w:r>
+        <w:rPr>
+          <w:rFonts w:cstheme="minorHAnsi"/>
+          <w:u w:val="single"/>
+        </w:rPr>
+        <w:t>, 2020</w:t>
+      </w:r>
+    </w:p>
+    <w:p>
+      <w:pPr>
+        <w:spacing w:after="60"/>
+        <w:rPr>
+          <w:rFonts w:cstheme="minorHAnsi"/>
+        </w:rPr>
+      </w:pPr>
+      <w:r>
+        <w:rPr>
+          <w:rFonts w:cstheme="minorHAnsi"/>
+        </w:rPr>
+        <w:t>Instructions:</w:t>
+      </w:r>
+    </w:p>
+    <w:p>
+      <w:pPr>
+        <w:shd w:val="clear" w:color="auto" w:fill="FFFFFF"/>
+        <w:rPr>
+          <w:rFonts w:eastAsia="Times New Roman" w:cstheme="minorHAnsi"/>
+        </w:rPr>
+      </w:pPr>
+      <w:r>
+        <w:rPr>
+          <w:rFonts w:eastAsia="Times New Roman" w:cstheme="minorHAnsi"/>
+        </w:rPr>
+        <w:t>At the local level, governments pass ordinances that are designed to protect property and preserve public safety</w:t>
+      </w:r>
+      <w:r>
+        <w:rPr>
+          <w:rFonts w:eastAsia="Times New Roman" w:cstheme="minorHAnsi"/>
+        </w:rPr>
+        <w:t>.</w:t>
+      </w:r>
+      <w:r>
+        <w:rPr>
+          <w:rFonts w:eastAsia="Times New Roman" w:cstheme="minorHAnsi"/>
+        </w:rPr>
+        <w:t xml:space="preserve"> </w:t>
+      </w:r>
+      <w:r>
+        <w:rPr>
+          <w:rFonts w:eastAsia="Times New Roman" w:cstheme="minorHAnsi"/>
+        </w:rPr>
+        <w:t xml:space="preserve"> </w:t>
+      </w:r>
+      <w:r>
+        <w:rPr>
+          <w:rFonts w:eastAsia="Times New Roman" w:cstheme="minorHAnsi"/>
+        </w:rPr>
+        <w:t xml:space="preserve">One example of an ordinance is zoning, which governs how private property is to be used within certain specified areas (Example: commercial vs. residential zones) within a jurisdiction (Example: St. Louis). </w:t>
+      </w:r>
+      <w:r>
+        <w:rPr>
+          <w:rFonts w:eastAsia="Times New Roman" w:cstheme="minorHAnsi"/>
+        </w:rPr>
+        <w:t xml:space="preserve"> </w:t>
+      </w:r>
+      <w:r>
+        <w:rPr>
+          <w:rFonts w:eastAsia="Times New Roman" w:cstheme="minorHAnsi"/>
+        </w:rPr>
+        <w:t xml:space="preserve">In public finance terms, what type of market failure is local zoning supposed to address? </w:t>
+      </w:r>
+    </w:p>
+    <w:p>
+      <w:pPr>
+        <w:shd w:val="clear" w:color="auto" w:fill="FFFFFF"/>
+        <w:rPr>
+          <w:rFonts w:eastAsia="Times New Roman" w:cstheme="minorHAnsi"/>
+        </w:rPr>
+      </w:pPr>
+      <w:r>
+        <w:rPr>
+          <w:rFonts w:eastAsia="Times New Roman" w:cstheme="minorHAnsi"/>
+        </w:rPr>
+        <w:t xml:space="preserve">Give a specific example. </w:t>
+      </w:r>
+      <w:r>
+        <w:rPr>
+          <w:rFonts w:eastAsia="Times New Roman" w:cstheme="minorHAnsi"/>
+        </w:rPr>
+        <w:t xml:space="preserve"> </w:t>
+      </w:r>
+      <w:r>
+        <w:rPr>
+          <w:rFonts w:eastAsia="Times New Roman" w:cstheme="minorHAnsi"/>
+        </w:rPr>
+        <w:t xml:space="preserve">In other words, identify something a zoning ordinance would encourage or discourage and why. </w:t>
+      </w:r>
+      <w:r>
+        <w:rPr>
+          <w:rFonts w:eastAsia="Times New Roman" w:cstheme="minorHAnsi"/>
+        </w:rPr>
+        <w:t xml:space="preserve"> </w:t>
+      </w:r>
+      <w:r>
+        <w:rPr>
+          <w:rFonts w:eastAsia="Times New Roman" w:cstheme="minorHAnsi"/>
+        </w:rPr>
+        <w:t xml:space="preserve">What might a non-governmental alternative to local zoning look like? </w:t>
+      </w:r>
+    </w:p>
+    <w:p>
+      <w:pPr>
+        <w:spacing w:after="60"/>
+        <w:rPr>
+          <w:rFonts w:cstheme="minorHAnsi"/>
+        </w:rPr>
+      </w:pPr>
+    </w:p>
+    <w:p>
+      <w:pPr>
+        <w:spacing w:after="60"/>
+        <w:rPr>
+          <w:rFonts w:cstheme="minorHAnsi"/>
+        </w:rPr>
+      </w:pPr>
+      <w:r>
+        <w:rPr>
+          <w:rFonts w:cstheme="minorHAnsi"/>
+        </w:rPr>
+        <w:t>Response:</w:t>
+      </w:r>
+    </w:p>
+    <w:p>
+      <w:pPr>
+        <w:spacing w:after="60"/>
+        <w:rPr>
+          <w:rFonts w:cstheme="minorHAnsi"/>
+        </w:rPr>
+      </w:pPr>
+      <w:bookmarkStart w:id="0" w:name="_GoBack"/>
+      <w:bookmarkEnd w:id="0"/>
+    </w:p>
+    <w:p>
+      <w:pPr>
+        <w:spacing w:after="60"/>
+        <w:rPr>
+          <w:rFonts w:cstheme="minorHAnsi"/>
+        </w:rPr>
+      </w:pPr>
+    </w:p>
+    <w:p>
+      <w:pPr>
+        <w:spacing w:after="60"/>
+        <w:rPr>
+          <w:rFonts w:cstheme="minorHAnsi"/>
+        </w:rPr>
+      </w:pPr>
+      <w:r>
+        <w:rPr>
+          <w:rFonts w:cstheme="minorHAnsi"/>
+        </w:rPr>
+        <w:t>Instructions:</w:t>
+      </w:r>
+    </w:p>
+    <w:p>
+      <w:pPr>
+        <w:spacing w:after="60"/>
+        <w:rPr>
+          <w:rFonts w:cstheme="minorHAnsi"/>
+        </w:rPr>
+      </w:pPr>
+      <w:r>
+        <w:rPr>
+          <w:rFonts w:eastAsia="Times New Roman" w:cstheme="minorHAnsi"/>
+        </w:rPr>
+        <w:t>For each of the following policy changes, explain why the change is or is not likely to be a Pareto Improvement.</w:t>
+      </w:r>
+    </w:p>
+    <w:p>
+      <w:pPr>
+        <w:numPr>
+          <w:ilvl w:val="0"/>
+          <w:numId w:val="3"/>
+        </w:numPr>
+        <w:spacing w:before="100" w:beforeAutospacing="1" w:after="100" w:afterAutospacing="1"/>
+        <w:rPr>
+          <w:rFonts w:eastAsia="Times New Roman" w:cstheme="minorHAnsi"/>
+        </w:rPr>
+      </w:pPr>
+      <w:r>
+        <w:rPr>
+          <w:rFonts w:eastAsia="Times New Roman" w:cstheme="minorHAnsi"/>
+        </w:rPr>
+        <w:t>building a park, financed by an increase in the local property tax rate</w:t>
+      </w:r>
+    </w:p>
+    <w:p>
+      <w:pPr>
+        <w:numPr>
+          <w:ilvl w:val="0"/>
+          <w:numId w:val="3"/>
+        </w:numPr>
+        <w:spacing w:before="100" w:beforeAutospacing="1" w:after="100" w:afterAutospacing="1"/>
+        <w:rPr>
+          <w:rFonts w:eastAsia="Times New Roman" w:cstheme="minorHAnsi"/>
+        </w:rPr>
+      </w:pPr>
+      <w:r>
+        <w:rPr>
+          <w:rFonts w:eastAsia="Times New Roman" w:cstheme="minorHAnsi"/>
+        </w:rPr>
+        <w:t>building a park, financed by the donation of a rich philanthropist; the city acquires the land by exercising the right of eminent domain</w:t>
+      </w:r>
+    </w:p>
+    <w:p>
+      <w:pPr>
+        <w:numPr>
+          <w:ilvl w:val="0"/>
+          <w:numId w:val="3"/>
+        </w:numPr>
+        <w:spacing w:before="100" w:beforeAutospacing="1" w:after="100" w:afterAutospacing="1"/>
+        <w:rPr>
+          <w:rFonts w:eastAsia="Times New Roman" w:cstheme="minorHAnsi"/>
+        </w:rPr>
+      </w:pPr>
+      <w:r>
+        <w:rPr>
+          <w:rFonts w:eastAsia="Times New Roman" w:cstheme="minorHAnsi"/>
+        </w:rPr>
+        <w:t>building a medical facility for cancer, financed out of general revenue</w:t>
+      </w:r>
+    </w:p>
+    <w:p>
+      <w:pPr>
+        <w:numPr>
+          <w:ilvl w:val="0"/>
+          <w:numId w:val="3"/>
+        </w:numPr>
+        <w:spacing w:before="100" w:beforeAutospacing="1" w:after="100" w:afterAutospacing="1"/>
+        <w:rPr>
+          <w:rFonts w:eastAsia="Times New Roman" w:cstheme="minorHAnsi"/>
+        </w:rPr>
+      </w:pPr>
+      <w:r>
+        <w:rPr>
+          <w:rFonts w:eastAsia="Times New Roman" w:cstheme="minorHAnsi"/>
+        </w:rPr>
+        <w:t>building a medical facility for cancer, financed out of an increase in the tobacco tax</w:t>
+      </w:r>
+    </w:p>
+    <w:p>
+      <w:pPr>
+        <w:numPr>
+          <w:ilvl w:val="0"/>
+          <w:numId w:val="3"/>
+        </w:numPr>
+        <w:spacing w:before="100" w:beforeAutospacing="1" w:after="100" w:afterAutospacing="1"/>
+        <w:rPr>
+          <w:rFonts w:eastAsia="Times New Roman" w:cstheme="minorHAnsi"/>
+        </w:rPr>
+      </w:pPr>
+      <w:r>
+        <w:rPr>
+          <w:rFonts w:eastAsia="Times New Roman" w:cstheme="minorHAnsi"/>
+        </w:rPr>
+        <w:t>replacing the system of agricultural price supports with a system of income supplements for poor farmers</w:t>
+      </w:r>
+    </w:p>
+    <w:p>
+      <w:pPr>
+        <w:numPr>
+          <w:ilvl w:val="0"/>
+          <w:numId w:val="3"/>
+        </w:numPr>
+        <w:spacing w:before="100" w:beforeAutospacing="1" w:after="100" w:afterAutospacing="1"/>
+        <w:rPr>
+          <w:rFonts w:eastAsia="Times New Roman" w:cstheme="minorHAnsi"/>
+        </w:rPr>
+      </w:pPr>
+      <w:r>
+        <w:rPr>
+          <w:rFonts w:eastAsia="Times New Roman" w:cstheme="minorHAnsi"/>
+        </w:rPr>
+        <w:t xml:space="preserve">protecting the automobile industry from cheap </w:t>
+      </w:r>
+      <w:proofErr w:type="gramStart"/>
+      <w:r>
+        <w:rPr>
+          <w:rFonts w:eastAsia="Times New Roman" w:cstheme="minorHAnsi"/>
+        </w:rPr>
+        <w:t>foreign imports</w:t>
+      </w:r>
+      <w:proofErr w:type="gramEnd"/>
+      <w:r>
+        <w:rPr>
+          <w:rFonts w:eastAsia="Times New Roman" w:cstheme="minorHAnsi"/>
+        </w:rPr>
+        <w:t xml:space="preserve"> by imposing quotas on importing foreign cars</w:t>
+      </w:r>
+    </w:p>
+    <w:p>
+      <w:pPr>
+        <w:numPr>
+          <w:ilvl w:val="0"/>
+          <w:numId w:val="3"/>
+        </w:numPr>
+        <w:spacing w:before="100" w:beforeAutospacing="1" w:after="100" w:afterAutospacing="1"/>
+        <w:rPr>
+          <w:rFonts w:eastAsia="Times New Roman" w:cstheme="minorHAnsi"/>
+        </w:rPr>
+      </w:pPr>
+      <w:r>
+        <w:rPr>
+          <w:rFonts w:eastAsia="Times New Roman" w:cstheme="minorHAnsi"/>
+        </w:rPr>
+        <w:t>increasing Social Security benefits, financed by an increase in the payroll tax</w:t>
+      </w:r>
+    </w:p>
+    <w:p>
+      <w:pPr>
+        <w:numPr>
+          <w:ilvl w:val="0"/>
+          <w:numId w:val="3"/>
+        </w:numPr>
+        <w:spacing w:before="100" w:beforeAutospacing="1" w:after="100" w:afterAutospacing="1"/>
+        <w:rPr>
+          <w:rFonts w:eastAsia="Times New Roman" w:cstheme="minorHAnsi"/>
+        </w:rPr>
+      </w:pPr>
+      <w:r>
+        <w:rPr>
+          <w:rFonts w:eastAsia="Times New Roman" w:cstheme="minorHAnsi"/>
+        </w:rPr>
+        <w:t>replacing the primary reliance at the local level on the property tax with state revenues obtained from an income tax</w:t>
+      </w:r>
+    </w:p>
+    <w:p>
+      <w:pPr>
+        <w:numPr>
+          <w:ilvl w:val="0"/>
+          <w:numId w:val="3"/>
+        </w:numPr>
+        <w:spacing w:before="100" w:beforeAutospacing="1" w:after="100" w:afterAutospacing="1"/>
+        <w:rPr>
+          <w:rFonts w:eastAsia="Times New Roman" w:cstheme="minorHAnsi"/>
+        </w:rPr>
+      </w:pPr>
+      <w:r>
+        <w:rPr>
+          <w:rFonts w:eastAsia="Times New Roman" w:cstheme="minorHAnsi"/>
+        </w:rPr>
+        <w:t>Eliminating rent control laws </w:t>
+      </w:r>
+    </w:p>
+    <w:p>
+      <w:pPr>
+        <w:rPr>
+          <w:rFonts w:eastAsia="Times New Roman" w:cstheme="minorHAnsi"/>
+        </w:rPr>
+      </w:pPr>
+      <w:r>
+        <w:rPr>
+          <w:rFonts w:eastAsia="Times New Roman" w:cstheme="minorHAnsi"/>
+        </w:rPr>
+        <w:t>In each case, state who (if any)</w:t>
+      </w:r>
+      <w:r>
+        <w:rPr>
+          <w:rFonts w:eastAsia="Times New Roman" w:cstheme="minorHAnsi"/>
+        </w:rPr>
+        <w:t xml:space="preserve"> </w:t>
+      </w:r>
+      <w:r>
+        <w:rPr>
+          <w:rFonts w:eastAsia="Times New Roman" w:cstheme="minorHAnsi"/>
+        </w:rPr>
+        <w:t>the losers are likely to be. Which of these changes might be app</w:t>
+      </w:r>
+      <w:r>
+        <w:rPr>
+          <w:rFonts w:eastAsia="Times New Roman" w:cstheme="minorHAnsi"/>
+        </w:rPr>
+        <w:t>roved by the compensation principle?</w:t>
+      </w:r>
+      <w:r>
+        <w:rPr>
+          <w:rFonts w:eastAsia="Times New Roman" w:cstheme="minorHAnsi"/>
+        </w:rPr>
+        <w:t xml:space="preserve"> </w:t>
+      </w:r>
+      <w:r>
+        <w:rPr>
+          <w:rFonts w:eastAsia="Times New Roman" w:cstheme="minorHAnsi"/>
+        </w:rPr>
+        <w:t xml:space="preserve"> </w:t>
+      </w:r>
+      <w:r>
+        <w:rPr>
+          <w:rFonts w:eastAsia="Times New Roman" w:cstheme="minorHAnsi"/>
+        </w:rPr>
+        <w:t>Which might be approved under a Rawls</w:t>
+      </w:r>
+      <w:r>
+        <w:rPr>
+          <w:rFonts w:eastAsia="Times New Roman" w:cstheme="minorHAnsi"/>
+        </w:rPr>
+        <w:t>ian social welfare function?</w:t>
+      </w:r>
+    </w:p>
+    <w:p>
+      <w:pPr>
+        <w:rPr>
+          <w:rFonts w:eastAsia="Times New Roman" w:cstheme="minorHAnsi"/>
+        </w:rPr>
+      </w:pPr>
+    </w:p>
+    <w:p>
+      <w:pPr>
+        <w:rPr>
+          <w:rFonts w:eastAsia="Times New Roman" w:cstheme="minorHAnsi"/>
+        </w:rPr>
+      </w:pPr>
+      <w:r>
+        <w:rPr>
+          <w:rFonts w:eastAsia="Times New Roman" w:cstheme="minorHAnsi"/>
+        </w:rPr>
+        <w:t>Response:</w:t>
+      </w:r>
+    </w:p>
+    <w:p>
+      <w:pPr>
+        <w:spacing w:before="100" w:beforeAutospacing="1" w:after="100" w:afterAutospacing="1"/>
+        <w:rPr>
+          <w:rFonts w:eastAsia="Times New Roman" w:cstheme="minorHAnsi"/>
+        </w:rPr>
+      </w:pPr>
+    </w:p>
+    <w:p>
+      <w:pPr>
+        <w:spacing w:after="60"/>
+      </w:pPr>
+    </w:p>
+    <w:p>
+      <w:pPr>
+        <w:pStyle w:val="Header"/>
+        <w:ind w:left="720" w:hanging="720"/>
+      </w:pPr>
     </w:p>
     <w:sectPr>
       <w:headerReference w:type="default" r:id="rId12"/>
@@ -1099,7 +1576,7 @@
         <w:bCs/>
         <w:noProof/>
       </w:rPr>
-      <w:t>4</w:t>
+      <w:t>5</w:t>
     </w:r>
     <w:r>
       <w:rPr>
@@ -1115,6 +1592,155 @@
 <file path=word/numbering.xml><?xml version="1.0" encoding="utf-8"?>
 <w:numbering xmlns:wpc="http://schemas.microsoft.com/office/word/2010/wordprocessingCanvas" xmlns:cx="http://schemas.microsoft.com/office/drawing/2014/chartex" xmlns:cx1="http://schemas.microsoft.com/office/drawing/2015/9/8/chartex" xmlns:cx2="http://schemas.microsoft.com/office/drawing/2015/10/21/chartex" xmlns:cx3="http://schemas.microsoft.com/office/drawing/2016/5/9/chartex" xmlns:cx4="http://schemas.microsoft.com/office/drawing/2016/5/10/chartex" xmlns:cx5="http://schemas.microsoft.com/office/drawing/2016/5/11/chartex" xmlns:mc="http://schemas.openxmlformats.org/markup-compatibility/2006" xmlns:o="urn:schemas-microsoft-com:office:office" xmlns:r="http://schemas.openxmlformats.org/officeDocument/2006/relationships" xmlns:m="http://schemas.openxmlformats.org/officeDocument/2006/math" xmlns:v="urn:schemas-microsoft-com:vml" xmlns:wp14="http://schemas.microsoft.com/office/word/2010/wordprocessingDrawing" xmlns:wp="http://schemas.openxmlformats.org/drawingml/2006/wordprocessingDrawing" xmlns:w10="urn:schemas-microsoft-com:office:word" xmlns:w="http://schemas.openxmlformats.org/wordprocessingml/2006/main" xmlns:w14="http://schemas.microsoft.com/office/word/2010/wordml" xmlns:w15="http://schemas.microsoft.com/office/word/2012/wordml" xmlns:w16se="http://schemas.microsoft.com/office/word/2015/wordml/symex" xmlns:wpg="http://schemas.microsoft.com/office/word/2010/wordprocessingGroup" xmlns:wpi="http://schemas.microsoft.com/office/word/2010/wordprocessingInk" xmlns:wne="http://schemas.microsoft.com/office/word/2006/wordml" xmlns:wps="http://schemas.microsoft.com/office/word/2010/wordprocessingShape" mc:Ignorable="w14 w15 w16se wp14">
   <w:abstractNum w:abstractNumId="0" w15:restartNumberingAfterBreak="0">
+    <w:nsid w:val="38247931"/>
+    <w:multiLevelType w:val="multilevel"/>
+    <w:tmpl w:val="320C457C"/>
+    <w:lvl w:ilvl="0">
+      <w:start w:val="1"/>
+      <w:numFmt w:val="bullet"/>
+      <w:lvlText w:val=""/>
+      <w:lvlJc w:val="left"/>
+      <w:pPr>
+        <w:tabs>
+          <w:tab w:val="num" w:pos="720"/>
+        </w:tabs>
+        <w:ind w:left="720" w:hanging="360"/>
+      </w:pPr>
+      <w:rPr>
+        <w:rFonts w:ascii="Symbol" w:hAnsi="Symbol" w:hint="default"/>
+        <w:sz w:val="20"/>
+      </w:rPr>
+    </w:lvl>
+    <w:lvl w:ilvl="1" w:tentative="1">
+      <w:start w:val="1"/>
+      <w:numFmt w:val="bullet"/>
+      <w:lvlText w:val="o"/>
+      <w:lvlJc w:val="left"/>
+      <w:pPr>
+        <w:tabs>
+          <w:tab w:val="num" w:pos="1440"/>
+        </w:tabs>
+        <w:ind w:left="1440" w:hanging="360"/>
+      </w:pPr>
+      <w:rPr>
+        <w:rFonts w:ascii="Courier New" w:hAnsi="Courier New" w:hint="default"/>
+        <w:sz w:val="20"/>
+      </w:rPr>
+    </w:lvl>
+    <w:lvl w:ilvl="2" w:tentative="1">
+      <w:start w:val="1"/>
+      <w:numFmt w:val="bullet"/>
+      <w:lvlText w:val=""/>
+      <w:lvlJc w:val="left"/>
+      <w:pPr>
+        <w:tabs>
+          <w:tab w:val="num" w:pos="2160"/>
+        </w:tabs>
+        <w:ind w:left="2160" w:hanging="360"/>
+      </w:pPr>
+      <w:rPr>
+        <w:rFonts w:ascii="Wingdings" w:hAnsi="Wingdings" w:hint="default"/>
+        <w:sz w:val="20"/>
+      </w:rPr>
+    </w:lvl>
+    <w:lvl w:ilvl="3" w:tentative="1">
+      <w:start w:val="1"/>
+      <w:numFmt w:val="bullet"/>
+      <w:lvlText w:val=""/>
+      <w:lvlJc w:val="left"/>
+      <w:pPr>
+        <w:tabs>
+          <w:tab w:val="num" w:pos="2880"/>
+        </w:tabs>
+        <w:ind w:left="2880" w:hanging="360"/>
+      </w:pPr>
+      <w:rPr>
+        <w:rFonts w:ascii="Wingdings" w:hAnsi="Wingdings" w:hint="default"/>
+        <w:sz w:val="20"/>
+      </w:rPr>
+    </w:lvl>
+    <w:lvl w:ilvl="4" w:tentative="1">
+      <w:start w:val="1"/>
+      <w:numFmt w:val="bullet"/>
+      <w:lvlText w:val=""/>
+      <w:lvlJc w:val="left"/>
+      <w:pPr>
+        <w:tabs>
+          <w:tab w:val="num" w:pos="3600"/>
+        </w:tabs>
+        <w:ind w:left="3600" w:hanging="360"/>
+      </w:pPr>
+      <w:rPr>
+        <w:rFonts w:ascii="Wingdings" w:hAnsi="Wingdings" w:hint="default"/>
+        <w:sz w:val="20"/>
+      </w:rPr>
+    </w:lvl>
+    <w:lvl w:ilvl="5" w:tentative="1">
+      <w:start w:val="1"/>
+      <w:numFmt w:val="bullet"/>
+      <w:lvlText w:val=""/>
+      <w:lvlJc w:val="left"/>
+      <w:pPr>
+        <w:tabs>
+          <w:tab w:val="num" w:pos="4320"/>
+        </w:tabs>
+        <w:ind w:left="4320" w:hanging="360"/>
+      </w:pPr>
+      <w:rPr>
+        <w:rFonts w:ascii="Wingdings" w:hAnsi="Wingdings" w:hint="default"/>
+        <w:sz w:val="20"/>
+      </w:rPr>
+    </w:lvl>
+    <w:lvl w:ilvl="6" w:tentative="1">
+      <w:start w:val="1"/>
+      <w:numFmt w:val="bullet"/>
+      <w:lvlText w:val=""/>
+      <w:lvlJc w:val="left"/>
+      <w:pPr>
+        <w:tabs>
+          <w:tab w:val="num" w:pos="5040"/>
+        </w:tabs>
+        <w:ind w:left="5040" w:hanging="360"/>
+      </w:pPr>
+      <w:rPr>
+        <w:rFonts w:ascii="Wingdings" w:hAnsi="Wingdings" w:hint="default"/>
+        <w:sz w:val="20"/>
+      </w:rPr>
+    </w:lvl>
+    <w:lvl w:ilvl="7" w:tentative="1">
+      <w:start w:val="1"/>
+      <w:numFmt w:val="bullet"/>
+      <w:lvlText w:val=""/>
+      <w:lvlJc w:val="left"/>
+      <w:pPr>
+        <w:tabs>
+          <w:tab w:val="num" w:pos="5760"/>
+        </w:tabs>
+        <w:ind w:left="5760" w:hanging="360"/>
+      </w:pPr>
+      <w:rPr>
+        <w:rFonts w:ascii="Wingdings" w:hAnsi="Wingdings" w:hint="default"/>
+        <w:sz w:val="20"/>
+      </w:rPr>
+    </w:lvl>
+    <w:lvl w:ilvl="8" w:tentative="1">
+      <w:start w:val="1"/>
+      <w:numFmt w:val="bullet"/>
+      <w:lvlText w:val=""/>
+      <w:lvlJc w:val="left"/>
+      <w:pPr>
+        <w:tabs>
+          <w:tab w:val="num" w:pos="6480"/>
+        </w:tabs>
+        <w:ind w:left="6480" w:hanging="360"/>
+      </w:pPr>
+      <w:rPr>
+        <w:rFonts w:ascii="Wingdings" w:hAnsi="Wingdings" w:hint="default"/>
+        <w:sz w:val="20"/>
+      </w:rPr>
+    </w:lvl>
+  </w:abstractNum>
+  <w:abstractNum w:abstractNumId="1" w15:restartNumberingAfterBreak="0">
     <w:nsid w:val="4DD23547"/>
     <w:multiLevelType w:val="hybridMultilevel"/>
     <w:tmpl w:val="504E1C4A"/>
@@ -1227,7 +1853,7 @@
       </w:rPr>
     </w:lvl>
   </w:abstractNum>
-  <w:abstractNum w:abstractNumId="1" w15:restartNumberingAfterBreak="0">
+  <w:abstractNum w:abstractNumId="2" w15:restartNumberingAfterBreak="0">
     <w:nsid w:val="52FF3D45"/>
     <w:multiLevelType w:val="hybridMultilevel"/>
     <w:tmpl w:val="951E2A20"/>
@@ -1341,10 +1967,13 @@
     </w:lvl>
   </w:abstractNum>
   <w:num w:numId="1">
-    <w:abstractNumId w:val="0"/>
+    <w:abstractNumId w:val="1"/>
   </w:num>
   <w:num w:numId="2">
-    <w:abstractNumId w:val="1"/>
+    <w:abstractNumId w:val="2"/>
+  </w:num>
+  <w:num w:numId="3">
+    <w:abstractNumId w:val="0"/>
   </w:num>
 </w:numbering>
 </file>

</xml_diff>

<commit_message>
Prepare response for Class Blog on Stiglitz & Rosengard (2015) chapter 6
</commit_message>
<xml_diff>
--- a/Assignments/POLS6330_2020_Spring_ClassBlog_v00.docx
+++ b/Assignments/POLS6330_2020_Spring_ClassBlog_v00.docx
@@ -987,14 +987,14 @@
           <w:u w:val="single"/>
         </w:rPr>
         <w:lastRenderedPageBreak/>
-        <w:t xml:space="preserve">For class on </w:t>
+        <w:t>For class on February 1</w:t>
       </w:r>
       <w:r>
         <w:rPr>
           <w:rFonts w:cstheme="minorHAnsi"/>
           <w:u w:val="single"/>
         </w:rPr>
-        <w:t>February 12</w:t>
+        <w:t>8</w:t>
       </w:r>
       <w:r>
         <w:rPr>
@@ -1135,16 +1135,477 @@
           <w:rFonts w:cstheme="minorHAnsi"/>
         </w:rPr>
       </w:pPr>
+      <w:r>
+        <w:rPr>
+          <w:rFonts w:cstheme="minorHAnsi"/>
+        </w:rPr>
+        <w:t xml:space="preserve">Local zoning ordinances are a type of direct regulation meant to address externalities associated with how private property is used.  In general, ordinances address negative externalities but a local government could also direct them at positive externalities.  </w:t>
+      </w:r>
+    </w:p>
+    <w:p>
+      <w:pPr>
+        <w:spacing w:after="60"/>
+        <w:rPr>
+          <w:rFonts w:cstheme="minorHAnsi"/>
+        </w:rPr>
+      </w:pPr>
+    </w:p>
+    <w:p>
+      <w:pPr>
+        <w:spacing w:after="60"/>
+        <w:rPr>
+          <w:rFonts w:cstheme="minorHAnsi"/>
+        </w:rPr>
+      </w:pPr>
+      <w:r>
+        <w:rPr>
+          <w:rFonts w:cstheme="minorHAnsi"/>
+        </w:rPr>
+        <w:t xml:space="preserve">An </w:t>
+      </w:r>
+      <w:r>
+        <w:rPr>
+          <w:rFonts w:cstheme="minorHAnsi"/>
+        </w:rPr>
+        <w:t>example</w:t>
+      </w:r>
+      <w:r>
+        <w:rPr>
+          <w:rFonts w:cstheme="minorHAnsi"/>
+        </w:rPr>
+        <w:t xml:space="preserve"> of a local zoning ordinance is</w:t>
+      </w:r>
+      <w:r>
+        <w:rPr>
+          <w:rFonts w:cstheme="minorHAnsi"/>
+        </w:rPr>
+        <w:t xml:space="preserve"> the </w:t>
+      </w:r>
+      <w:r>
+        <w:rPr>
+          <w:rFonts w:cstheme="minorHAnsi"/>
+        </w:rPr>
+        <w:t xml:space="preserve">regulation in </w:t>
+      </w:r>
+      <w:r>
+        <w:rPr>
+          <w:rFonts w:cstheme="minorHAnsi"/>
+        </w:rPr>
+        <w:t>City of St. Louis, Missouri that designates the Neighborhood Commercial District</w:t>
+      </w:r>
+      <w:r>
+        <w:rPr>
+          <w:rFonts w:cstheme="minorHAnsi"/>
+        </w:rPr>
+        <w:t xml:space="preserve"> (</w:t>
+      </w:r>
+      <w:r>
+        <w:rPr>
+          <w:rFonts w:cstheme="minorHAnsi"/>
+        </w:rPr>
+        <w:t>St. Louis, Missouri Code of Ordinances, 2018</w:t>
+      </w:r>
+      <w:r>
+        <w:rPr>
+          <w:rFonts w:cstheme="minorHAnsi"/>
+        </w:rPr>
+        <w:t>)</w:t>
+      </w:r>
+      <w:r>
+        <w:rPr>
+          <w:rFonts w:cstheme="minorHAnsi"/>
+        </w:rPr>
+        <w:t>.  The stated purpose of this ordinance is to locate commercial and professional enterprises near residential homes</w:t>
+      </w:r>
+      <w:r>
+        <w:rPr>
+          <w:rFonts w:cstheme="minorHAnsi"/>
+        </w:rPr>
+        <w:t>.  One can assume that the local government believes</w:t>
+      </w:r>
+      <w:r>
+        <w:rPr>
+          <w:rFonts w:cstheme="minorHAnsi"/>
+        </w:rPr>
+        <w:t xml:space="preserve"> doing so increases the overall utility of citizens.  Having businesses such as barbershops, bookstores, and drug stores located near residential homes is more convenient for citizens and increases quality of life.</w:t>
+      </w:r>
+      <w:r>
+        <w:rPr>
+          <w:rFonts w:cstheme="minorHAnsi"/>
+        </w:rPr>
+        <w:t xml:space="preserve">  This also prevents other types of businesses such as manufacturing plants and auto body shops from locating nea</w:t>
+      </w:r>
+      <w:r>
+        <w:rPr>
+          <w:rFonts w:cstheme="minorHAnsi"/>
+        </w:rPr>
+        <w:t>r residential homes because.  Their</w:t>
+      </w:r>
+      <w:r>
+        <w:rPr>
+          <w:rFonts w:cstheme="minorHAnsi"/>
+        </w:rPr>
+        <w:t xml:space="preserve"> activities would decrease the overall utility of citizens by posing safety hazards</w:t>
+      </w:r>
+      <w:r>
+        <w:rPr>
+          <w:rFonts w:cstheme="minorHAnsi"/>
+        </w:rPr>
+        <w:t>, increasing noise levels,</w:t>
+      </w:r>
+      <w:r>
+        <w:rPr>
+          <w:rFonts w:cstheme="minorHAnsi"/>
+        </w:rPr>
+        <w:t xml:space="preserve"> and decreasing </w:t>
+      </w:r>
+      <w:r>
+        <w:rPr>
+          <w:rFonts w:cstheme="minorHAnsi"/>
+        </w:rPr>
+        <w:t xml:space="preserve">overall </w:t>
+      </w:r>
+      <w:r>
+        <w:rPr>
+          <w:rFonts w:cstheme="minorHAnsi"/>
+        </w:rPr>
+        <w:t>quality of life for citizens.</w:t>
+      </w:r>
+    </w:p>
+    <w:p>
+      <w:pPr>
+        <w:spacing w:after="60"/>
+        <w:rPr>
+          <w:rFonts w:cstheme="minorHAnsi"/>
+        </w:rPr>
+      </w:pPr>
+    </w:p>
+    <w:p>
+      <w:pPr>
+        <w:spacing w:after="60"/>
+        <w:rPr>
+          <w:rFonts w:cstheme="minorHAnsi"/>
+        </w:rPr>
+      </w:pPr>
+      <w:r>
+        <w:rPr>
+          <w:rFonts w:cstheme="minorHAnsi"/>
+        </w:rPr>
+        <w:t xml:space="preserve">Peacefulness and safety </w:t>
+      </w:r>
+      <w:r>
+        <w:rPr>
+          <w:rFonts w:cstheme="minorHAnsi"/>
+        </w:rPr>
+        <w:t xml:space="preserve">within a neighborhood </w:t>
+      </w:r>
+      <w:r>
+        <w:rPr>
+          <w:rFonts w:cstheme="minorHAnsi"/>
+        </w:rPr>
+        <w:t>can be considered</w:t>
+      </w:r>
+      <w:r>
+        <w:rPr>
+          <w:rFonts w:cstheme="minorHAnsi"/>
+        </w:rPr>
+        <w:t xml:space="preserve"> an</w:t>
+      </w:r>
+      <w:r>
+        <w:rPr>
+          <w:rFonts w:cstheme="minorHAnsi"/>
+        </w:rPr>
+        <w:t xml:space="preserve"> </w:t>
+      </w:r>
+      <w:r>
+        <w:rPr>
+          <w:rFonts w:cstheme="minorHAnsi"/>
+        </w:rPr>
+        <w:t>impure public good that is shared by everyone in the neighborhood</w:t>
+      </w:r>
+      <w:r>
+        <w:rPr>
+          <w:rFonts w:cstheme="minorHAnsi"/>
+        </w:rPr>
+        <w:t>.  One person’s enjoyment (i.e., consumption) of them does not prevent another pers</w:t>
+      </w:r>
+      <w:r>
+        <w:rPr>
+          <w:rFonts w:cstheme="minorHAnsi"/>
+        </w:rPr>
+        <w:t xml:space="preserve">on from enjoying them.  While </w:t>
+      </w:r>
+      <w:r>
+        <w:rPr>
+          <w:rFonts w:cstheme="minorHAnsi"/>
+        </w:rPr>
+        <w:t xml:space="preserve">it is </w:t>
+      </w:r>
+      <w:r>
+        <w:rPr>
+          <w:rFonts w:cstheme="minorHAnsi"/>
+        </w:rPr>
+        <w:t>p</w:t>
+      </w:r>
+      <w:r>
+        <w:rPr>
+          <w:rFonts w:cstheme="minorHAnsi"/>
+        </w:rPr>
+        <w:t>ossible to exclude people from enjoying a</w:t>
+      </w:r>
+      <w:r>
+        <w:rPr>
+          <w:rFonts w:cstheme="minorHAnsi"/>
+        </w:rPr>
+        <w:t xml:space="preserve"> peaceful and safe neighborhood through various methods such as gated communities and access cards, it’s generally considered socially undesirable to do so.</w:t>
+      </w:r>
+    </w:p>
+    <w:p>
+      <w:pPr>
+        <w:spacing w:after="60"/>
+        <w:rPr>
+          <w:rFonts w:cstheme="minorHAnsi"/>
+        </w:rPr>
+      </w:pPr>
+    </w:p>
+    <w:p>
+      <w:pPr>
+        <w:spacing w:after="60"/>
+        <w:rPr>
+          <w:rFonts w:cstheme="minorHAnsi"/>
+        </w:rPr>
+      </w:pPr>
+      <w:r>
+        <w:rPr>
+          <w:rFonts w:cstheme="minorHAnsi"/>
+        </w:rPr>
+        <w:t>A</w:t>
+      </w:r>
+      <w:r>
+        <w:rPr>
+          <w:rFonts w:cstheme="minorHAnsi"/>
+        </w:rPr>
+        <w:t xml:space="preserve"> private sector solution to local zoning</w:t>
+      </w:r>
+      <w:r>
+        <w:rPr>
+          <w:rFonts w:cstheme="minorHAnsi"/>
+        </w:rPr>
+        <w:t xml:space="preserve"> might take the form of applying the Coase Theorem.  As defined in Stiglitz and </w:t>
+      </w:r>
+      <w:proofErr w:type="spellStart"/>
+      <w:r>
+        <w:rPr>
+          <w:rFonts w:cstheme="minorHAnsi"/>
+        </w:rPr>
+        <w:t>Rosengard</w:t>
+      </w:r>
+      <w:proofErr w:type="spellEnd"/>
+      <w:r>
+        <w:rPr>
+          <w:rFonts w:cstheme="minorHAnsi"/>
+        </w:rPr>
+        <w:t xml:space="preserve"> (2015), the Coase Theorem states that </w:t>
+      </w:r>
+      <w:r>
+        <w:rPr>
+          <w:rFonts w:cstheme="minorHAnsi"/>
+        </w:rPr>
+        <w:t xml:space="preserve">those </w:t>
+      </w:r>
+      <w:r>
+        <w:rPr>
+          <w:rFonts w:cstheme="minorHAnsi"/>
+        </w:rPr>
+        <w:t xml:space="preserve">affected by an externality can agree to an arrangement that effectively internalizes the externality </w:t>
+      </w:r>
+      <w:r>
+        <w:rPr>
+          <w:rFonts w:cstheme="minorHAnsi"/>
+        </w:rPr>
+        <w:t xml:space="preserve">for those that produce it </w:t>
+      </w:r>
+      <w:r>
+        <w:rPr>
+          <w:rFonts w:cstheme="minorHAnsi"/>
+        </w:rPr>
+        <w:t xml:space="preserve">and </w:t>
+      </w:r>
+      <w:r>
+        <w:rPr>
+          <w:rFonts w:cstheme="minorHAnsi"/>
+        </w:rPr>
+        <w:t>r</w:t>
+      </w:r>
+      <w:r>
+        <w:rPr>
+          <w:rFonts w:cstheme="minorHAnsi"/>
+        </w:rPr>
+        <w:t>esults in</w:t>
+      </w:r>
+      <w:r>
+        <w:rPr>
+          <w:rFonts w:cstheme="minorHAnsi"/>
+        </w:rPr>
+        <w:t xml:space="preserve"> an efficient use of resources.  Residents of neighborhoods could be allowed to collectively negotiate with firms that want to locate </w:t>
+      </w:r>
+      <w:r>
+        <w:rPr>
+          <w:rFonts w:cstheme="minorHAnsi"/>
+        </w:rPr>
+        <w:t>with</w:t>
+      </w:r>
+      <w:r>
+        <w:rPr>
+          <w:rFonts w:cstheme="minorHAnsi"/>
+        </w:rPr>
+        <w:t xml:space="preserve">in the neighborhood boundaries.  </w:t>
+      </w:r>
+      <w:r>
+        <w:rPr>
+          <w:rFonts w:cstheme="minorHAnsi"/>
+        </w:rPr>
+        <w:t xml:space="preserve">Theoretically, there is some amount that residents will be willing to accept to tolerate a negative externality and there is some amount they would be willing to pay to encourage and preserve a positive externality (Stiglitz and </w:t>
+      </w:r>
+      <w:proofErr w:type="spellStart"/>
+      <w:r>
+        <w:rPr>
+          <w:rFonts w:cstheme="minorHAnsi"/>
+        </w:rPr>
+        <w:t>Rosengard</w:t>
+      </w:r>
+      <w:proofErr w:type="spellEnd"/>
+      <w:r>
+        <w:rPr>
+          <w:rFonts w:cstheme="minorHAnsi"/>
+        </w:rPr>
+        <w:t xml:space="preserve">). </w:t>
+      </w:r>
+    </w:p>
+    <w:p>
+      <w:pPr>
+        <w:spacing w:after="60"/>
+        <w:rPr>
+          <w:rFonts w:cstheme="minorHAnsi"/>
+        </w:rPr>
+      </w:pPr>
+    </w:p>
+    <w:p>
+      <w:pPr>
+        <w:spacing w:after="60"/>
+        <w:rPr>
+          <w:rFonts w:cstheme="minorHAnsi"/>
+        </w:rPr>
+      </w:pPr>
+      <w:r>
+        <w:rPr>
+          <w:rFonts w:cstheme="minorHAnsi"/>
+        </w:rPr>
+        <w:t>References:</w:t>
+      </w:r>
+    </w:p>
+    <w:p>
+      <w:pPr>
+        <w:spacing w:after="60"/>
+        <w:ind w:left="720" w:hanging="720"/>
+        <w:rPr>
+          <w:rFonts w:cstheme="minorHAnsi"/>
+        </w:rPr>
+      </w:pPr>
+      <w:r>
+        <w:rPr>
+          <w:rFonts w:cstheme="minorHAnsi"/>
+        </w:rPr>
+        <w:t xml:space="preserve">St. Louis, Missouri; Code of Ordinances, Title 26 – Zoning. (2018). Retrieved February 15, 2020 from </w:t>
+      </w:r>
+      <w:hyperlink r:id="rId12" w:history="1">
+        <w:r>
+          <w:rPr>
+            <w:rStyle w:val="Hyperlink"/>
+            <w:rFonts w:cstheme="minorHAnsi"/>
+          </w:rPr>
+          <w:t>https://library.municode.com/mo/st._louis/codes/code_of_ordinances?nodeId=TIT26ZO</w:t>
+        </w:r>
+      </w:hyperlink>
+      <w:r>
+        <w:rPr>
+          <w:rFonts w:cstheme="minorHAnsi"/>
+        </w:rPr>
+        <w:t xml:space="preserve"> </w:t>
+      </w:r>
+    </w:p>
+    <w:p>
+      <w:pPr>
+        <w:pStyle w:val="Header"/>
+        <w:ind w:left="720" w:hanging="720"/>
+      </w:pPr>
+      <w:r>
+        <w:t xml:space="preserve">Stiglitz, J. E, &amp; </w:t>
+      </w:r>
+      <w:proofErr w:type="spellStart"/>
+      <w:r>
+        <w:t>Rosengard</w:t>
+      </w:r>
+      <w:proofErr w:type="spellEnd"/>
+      <w:r>
+        <w:t xml:space="preserve">, J. K. (2015). </w:t>
+      </w:r>
+      <w:r>
+        <w:rPr>
+          <w:i/>
+        </w:rPr>
+        <w:t>Economics of the Public Sector</w:t>
+      </w:r>
+      <w:r>
+        <w:t xml:space="preserve"> (4th ed.). New York, NY: W. W. Norton &amp; Company, Inc. </w:t>
+      </w:r>
+    </w:p>
+    <w:p>
+      <w:pPr>
+        <w:rPr>
+          <w:rFonts w:cstheme="minorHAnsi"/>
+          <w:u w:val="single"/>
+        </w:rPr>
+      </w:pPr>
+      <w:r>
+        <w:rPr>
+          <w:rFonts w:cstheme="minorHAnsi"/>
+          <w:u w:val="single"/>
+        </w:rPr>
+        <w:br w:type="page"/>
+      </w:r>
       <w:bookmarkStart w:id="0" w:name="_GoBack"/>
       <w:bookmarkEnd w:id="0"/>
     </w:p>
     <w:p>
       <w:pPr>
-        <w:spacing w:after="60"/>
-        <w:rPr>
-          <w:rFonts w:cstheme="minorHAnsi"/>
-        </w:rPr>
-      </w:pPr>
+        <w:rPr>
+          <w:rFonts w:cstheme="minorHAnsi"/>
+          <w:u w:val="single"/>
+        </w:rPr>
+      </w:pPr>
+      <w:r>
+        <w:rPr>
+          <w:rFonts w:cstheme="minorHAnsi"/>
+          <w:u w:val="single"/>
+        </w:rPr>
+        <w:lastRenderedPageBreak/>
+        <w:t>For class on February 1</w:t>
+      </w:r>
+      <w:r>
+        <w:rPr>
+          <w:rFonts w:cstheme="minorHAnsi"/>
+          <w:u w:val="single"/>
+        </w:rPr>
+        <w:t>8</w:t>
+      </w:r>
+      <w:r>
+        <w:rPr>
+          <w:rFonts w:cstheme="minorHAnsi"/>
+          <w:u w:val="single"/>
+        </w:rPr>
+        <w:t>, 2020</w:t>
+      </w:r>
     </w:p>
     <w:p>
       <w:pPr>
@@ -1445,7 +1906,7 @@
       </w:pPr>
     </w:p>
     <w:sectPr>
-      <w:headerReference w:type="default" r:id="rId12"/>
+      <w:headerReference w:type="default" r:id="rId13"/>
       <w:pgSz w:w="12240" w:h="15840"/>
       <w:pgMar w:top="1440" w:right="1440" w:bottom="1440" w:left="1440" w:header="720" w:footer="720" w:gutter="0"/>
       <w:cols w:space="720"/>
@@ -1537,7 +1998,7 @@
         <w:bCs/>
         <w:noProof/>
       </w:rPr>
-      <w:t>4</w:t>
+      <w:t>6</w:t>
     </w:r>
     <w:r>
       <w:rPr>
@@ -1576,7 +2037,7 @@
         <w:bCs/>
         <w:noProof/>
       </w:rPr>
-      <w:t>5</w:t>
+      <w:t>6</w:t>
     </w:r>
     <w:r>
       <w:rPr>

</xml_diff>

<commit_message>
Prepared entry for Class Blog Chapter 6
</commit_message>
<xml_diff>
--- a/Assignments/POLS6330_2020_Spring_ClassBlog_v00.docx
+++ b/Assignments/POLS6330_2020_Spring_ClassBlog_v00.docx
@@ -1239,7 +1239,13 @@
         <w:rPr>
           <w:rFonts w:cstheme="minorHAnsi"/>
         </w:rPr>
-        <w:t>r residential homes because.  Their</w:t>
+        <w:t>r residential homes</w:t>
+      </w:r>
+      <w:r>
+        <w:rPr>
+          <w:rFonts w:cstheme="minorHAnsi"/>
+        </w:rPr>
+        <w:t>.  Their</w:t>
       </w:r>
       <w:r>
         <w:rPr>
@@ -1257,7 +1263,19 @@
         <w:rPr>
           <w:rFonts w:cstheme="minorHAnsi"/>
         </w:rPr>
-        <w:t xml:space="preserve"> and decreasing </w:t>
+        <w:t xml:space="preserve"> </w:t>
+      </w:r>
+      <w:r>
+        <w:rPr>
+          <w:rFonts w:cstheme="minorHAnsi"/>
+        </w:rPr>
+        <w:t xml:space="preserve">reducing property values, </w:t>
+      </w:r>
+      <w:r>
+        <w:rPr>
+          <w:rFonts w:cstheme="minorHAnsi"/>
+        </w:rPr>
+        <w:t xml:space="preserve">and decreasing </w:t>
       </w:r>
       <w:r>
         <w:rPr>
@@ -1465,7 +1483,19 @@
         <w:rPr>
           <w:rFonts w:cstheme="minorHAnsi"/>
         </w:rPr>
-        <w:t xml:space="preserve">Theoretically, there is some amount that residents will be willing to accept to tolerate a negative externality and there is some amount they would be willing to pay to encourage and preserve a positive externality (Stiglitz and </w:t>
+        <w:t>Theoretically, there is some amount that residents will be willing to accept to tolerate a ne</w:t>
+      </w:r>
+      <w:r>
+        <w:rPr>
+          <w:rFonts w:cstheme="minorHAnsi"/>
+        </w:rPr>
+        <w:t xml:space="preserve">gative externality and </w:t>
+      </w:r>
+      <w:r>
+        <w:rPr>
+          <w:rFonts w:cstheme="minorHAnsi"/>
+        </w:rPr>
+        <w:t xml:space="preserve">some amount they would be willing to pay to encourage and preserve a positive externality (Stiglitz and </w:t>
       </w:r>
       <w:proofErr w:type="spellStart"/>
       <w:r>
@@ -1567,15 +1597,15 @@
           <w:u w:val="single"/>
         </w:rPr>
       </w:pPr>
-      <w:r>
-        <w:rPr>
-          <w:rFonts w:cstheme="minorHAnsi"/>
-          <w:u w:val="single"/>
-        </w:rPr>
-        <w:br w:type="page"/>
-      </w:r>
       <w:bookmarkStart w:id="0" w:name="_GoBack"/>
       <w:bookmarkEnd w:id="0"/>
+      <w:r>
+        <w:rPr>
+          <w:rFonts w:cstheme="minorHAnsi"/>
+          <w:u w:val="single"/>
+        </w:rPr>
+        <w:br w:type="page"/>
+      </w:r>
     </w:p>
     <w:p>
       <w:pPr>
@@ -1998,7 +2028,7 @@
         <w:bCs/>
         <w:noProof/>
       </w:rPr>
-      <w:t>6</w:t>
+      <w:t>5</w:t>
     </w:r>
     <w:r>
       <w:rPr>

</xml_diff>

<commit_message>
Annotation for Heisey and Adelman (2011) and began class blog chapter 7
</commit_message>
<xml_diff>
--- a/Assignments/POLS6330_2020_Spring_ClassBlog_v00.docx
+++ b/Assignments/POLS6330_2020_Spring_ClassBlog_v00.docx
@@ -1597,8 +1597,6 @@
           <w:u w:val="single"/>
         </w:rPr>
       </w:pPr>
-      <w:bookmarkStart w:id="0" w:name="_GoBack"/>
-      <w:bookmarkEnd w:id="0"/>
       <w:r>
         <w:rPr>
           <w:rFonts w:cstheme="minorHAnsi"/>
@@ -1915,6 +1913,80 @@
         </w:rPr>
         <w:t>Response:</w:t>
       </w:r>
+    </w:p>
+    <w:p>
+      <w:pPr>
+        <w:spacing w:before="100" w:beforeAutospacing="1" w:after="100" w:afterAutospacing="1"/>
+        <w:rPr>
+          <w:rFonts w:eastAsia="Times New Roman" w:cstheme="minorHAnsi"/>
+        </w:rPr>
+      </w:pPr>
+      <w:r>
+        <w:rPr>
+          <w:rFonts w:eastAsia="Times New Roman" w:cstheme="minorHAnsi"/>
+        </w:rPr>
+        <w:t>Increasing the local property tax rate to finance the construction of a park</w:t>
+      </w:r>
+      <w:r>
+        <w:rPr>
+          <w:rFonts w:eastAsia="Times New Roman" w:cstheme="minorHAnsi"/>
+        </w:rPr>
+        <w:t xml:space="preserve"> is NOT</w:t>
+      </w:r>
+      <w:r>
+        <w:rPr>
+          <w:rFonts w:eastAsia="Times New Roman" w:cstheme="minorHAnsi"/>
+        </w:rPr>
+        <w:t xml:space="preserve"> likely to be a Pareto improvement.  The tax makes local property owners worse off by taking away income from them.  This may not be offset by social utility derived from the presence of the park.  Some residents may not want a park or they may not be able to benefit from the park because of its location.</w:t>
+      </w:r>
+    </w:p>
+    <w:p>
+      <w:pPr>
+        <w:spacing w:before="100" w:beforeAutospacing="1" w:after="100" w:afterAutospacing="1"/>
+        <w:rPr>
+          <w:rFonts w:eastAsia="Times New Roman" w:cstheme="minorHAnsi"/>
+        </w:rPr>
+      </w:pPr>
+      <w:r>
+        <w:rPr>
+          <w:rFonts w:eastAsia="Times New Roman" w:cstheme="minorHAnsi"/>
+        </w:rPr>
+        <w:t>Financing the construction of a park by using a philanthropic donation and exercising eminent domain theoretical could be a Pareto improvement.  If those individuals who property is commandeered through eminent domain are adequately compensated, then they should not experience any loss in utility.  The philanthropist likely derives some utility from making the donation and thus his or her welfare is increased.  Welfare is increased for those who benefit from the park.</w:t>
+      </w:r>
+    </w:p>
+    <w:p>
+      <w:pPr>
+        <w:spacing w:before="100" w:beforeAutospacing="1" w:after="100" w:afterAutospacing="1"/>
+        <w:rPr>
+          <w:rFonts w:eastAsia="Times New Roman" w:cstheme="minorHAnsi"/>
+        </w:rPr>
+      </w:pPr>
+      <w:r>
+        <w:rPr>
+          <w:rFonts w:eastAsia="Times New Roman" w:cstheme="minorHAnsi"/>
+        </w:rPr>
+        <w:t>Using general revenue to finance a medical facility to treat cancer patients is likely to be a Pareto improvement.  Those who pay taxes that produce the general revenue are likely no worse off because they would have paid those taxes whether the medical facility was constructed</w:t>
+      </w:r>
+      <w:r>
+        <w:rPr>
+          <w:rFonts w:eastAsia="Times New Roman" w:cstheme="minorHAnsi"/>
+        </w:rPr>
+        <w:t xml:space="preserve"> </w:t>
+      </w:r>
+      <w:r>
+        <w:rPr>
+          <w:rFonts w:eastAsia="Times New Roman" w:cstheme="minorHAnsi"/>
+        </w:rPr>
+        <w:t>or not</w:t>
+      </w:r>
+      <w:r>
+        <w:rPr>
+          <w:rFonts w:eastAsia="Times New Roman" w:cstheme="minorHAnsi"/>
+        </w:rPr>
+        <w:t>.  The welfare of the patients that receive treatment from the facility is likely increased.</w:t>
+      </w:r>
+      <w:bookmarkStart w:id="0" w:name="_GoBack"/>
+      <w:bookmarkEnd w:id="0"/>
     </w:p>
     <w:p>
       <w:pPr>
@@ -2028,7 +2100,7 @@
         <w:bCs/>
         <w:noProof/>
       </w:rPr>
-      <w:t>5</w:t>
+      <w:t>6</w:t>
     </w:r>
     <w:r>
       <w:rPr>

</xml_diff>

<commit_message>
Completed response for class blog chapter 7
</commit_message>
<xml_diff>
--- a/Assignments/POLS6330_2020_Spring_ClassBlog_v00.docx
+++ b/Assignments/POLS6330_2020_Spring_ClassBlog_v00.docx
@@ -1977,29 +1977,277 @@
         <w:rPr>
           <w:rFonts w:eastAsia="Times New Roman" w:cstheme="minorHAnsi"/>
         </w:rPr>
-        <w:t>or not</w:t>
-      </w:r>
-      <w:r>
-        <w:rPr>
-          <w:rFonts w:eastAsia="Times New Roman" w:cstheme="minorHAnsi"/>
-        </w:rPr>
-        <w:t>.  The welfare of the patients that receive treatment from the facility is likely increased.</w:t>
-      </w:r>
+        <w:t>or not.  The welfare of the patients that receive treatment from the facility is likely increased.</w:t>
+      </w:r>
+    </w:p>
+    <w:p>
+      <w:pPr>
+        <w:spacing w:before="100" w:beforeAutospacing="1" w:after="100" w:afterAutospacing="1"/>
+        <w:rPr>
+          <w:rFonts w:eastAsia="Times New Roman" w:cstheme="minorHAnsi"/>
+        </w:rPr>
+      </w:pPr>
+      <w:r>
+        <w:rPr>
+          <w:rFonts w:eastAsia="Times New Roman" w:cstheme="minorHAnsi"/>
+        </w:rPr>
+        <w:t xml:space="preserve">Increasing the tobacco tax to finance a medical facility to treat cancer patients is NOT likely to be a Pareto improvement.  The welfare of the patients that receive treatment from the facility will likely increase.  But tobacco users are worse off because the increase in tobacco tax either reduces their income or causes them to reduce consumption of a product they desire to consume.  There’s no guarantee that they’ll get cancer so they may not benefit from the medical facility themselves.  </w:t>
+      </w:r>
+    </w:p>
+    <w:p>
+      <w:pPr>
+        <w:spacing w:before="100" w:beforeAutospacing="1" w:after="100" w:afterAutospacing="1"/>
+        <w:rPr>
+          <w:rFonts w:eastAsia="Times New Roman" w:cstheme="minorHAnsi"/>
+        </w:rPr>
+      </w:pPr>
+      <w:r>
+        <w:rPr>
+          <w:rFonts w:eastAsia="Times New Roman" w:cstheme="minorHAnsi"/>
+        </w:rPr>
+        <w:lastRenderedPageBreak/>
+        <w:t>R</w:t>
+      </w:r>
+      <w:r>
+        <w:rPr>
+          <w:rFonts w:eastAsia="Times New Roman" w:cstheme="minorHAnsi"/>
+        </w:rPr>
+        <w:t>eplacing the system of agricultural price supports with a system of income supplements for poor farmers</w:t>
+      </w:r>
+      <w:r>
+        <w:rPr>
+          <w:rFonts w:eastAsia="Times New Roman" w:cstheme="minorHAnsi"/>
+        </w:rPr>
+        <w:t xml:space="preserve"> is NOT likely to be a Pareto improvement.  Elimination of the price supports reduces income for all farmers, wealthy and poor alike.  Only poor farmers will benefit from the income supplements.</w:t>
+      </w:r>
+      <w:r>
+        <w:rPr>
+          <w:rFonts w:eastAsia="Times New Roman" w:cstheme="minorHAnsi"/>
+        </w:rPr>
+        <w:t xml:space="preserve">  Consequently, wealthy farmers will be made worse off.</w:t>
+      </w:r>
+    </w:p>
+    <w:p>
+      <w:pPr>
+        <w:spacing w:before="100" w:beforeAutospacing="1" w:after="100" w:afterAutospacing="1"/>
+        <w:rPr>
+          <w:rFonts w:eastAsia="Times New Roman" w:cstheme="minorHAnsi"/>
+        </w:rPr>
+      </w:pPr>
+      <w:r>
+        <w:rPr>
+          <w:rFonts w:eastAsia="Times New Roman" w:cstheme="minorHAnsi"/>
+        </w:rPr>
+        <w:t>Imposing quotas on foreign car imports to protect</w:t>
+      </w:r>
+      <w:r>
+        <w:rPr>
+          <w:rFonts w:eastAsia="Times New Roman" w:cstheme="minorHAnsi"/>
+        </w:rPr>
+        <w:t xml:space="preserve"> the automobile industr</w:t>
+      </w:r>
+      <w:r>
+        <w:rPr>
+          <w:rFonts w:eastAsia="Times New Roman" w:cstheme="minorHAnsi"/>
+        </w:rPr>
+        <w:t xml:space="preserve">y </w:t>
+      </w:r>
+      <w:r>
+        <w:rPr>
+          <w:rFonts w:eastAsia="Times New Roman" w:cstheme="minorHAnsi"/>
+        </w:rPr>
+        <w:t>is</w:t>
+      </w:r>
+      <w:r>
+        <w:rPr>
+          <w:rFonts w:eastAsia="Times New Roman" w:cstheme="minorHAnsi"/>
+        </w:rPr>
+        <w:t xml:space="preserve"> </w:t>
+      </w:r>
+      <w:r>
+        <w:rPr>
+          <w:rFonts w:eastAsia="Times New Roman" w:cstheme="minorHAnsi"/>
+        </w:rPr>
+        <w:t>NOT</w:t>
+      </w:r>
+      <w:r>
+        <w:rPr>
+          <w:rFonts w:eastAsia="Times New Roman" w:cstheme="minorHAnsi"/>
+        </w:rPr>
+        <w:t xml:space="preserve"> </w:t>
+      </w:r>
+      <w:r>
+        <w:rPr>
+          <w:rFonts w:eastAsia="Times New Roman" w:cstheme="minorHAnsi"/>
+        </w:rPr>
+        <w:t xml:space="preserve">likely be a Pareto improvement.  The domestic industry will likely be made better off.  But foreign car sellers and consumers will be made worse off because </w:t>
+      </w:r>
+      <w:r>
+        <w:rPr>
+          <w:rFonts w:eastAsia="Times New Roman" w:cstheme="minorHAnsi"/>
+        </w:rPr>
+        <w:t>either</w:t>
+      </w:r>
+      <w:r>
+        <w:rPr>
+          <w:rFonts w:eastAsia="Times New Roman" w:cstheme="minorHAnsi"/>
+        </w:rPr>
+        <w:t xml:space="preserve"> they’ll have to pay more for foreign cars that they prefer because supply has been artificially limited or they’ll have to substitute a domestic car that might be less desirable for them. </w:t>
+      </w:r>
+    </w:p>
+    <w:p>
+      <w:pPr>
+        <w:spacing w:before="100" w:beforeAutospacing="1" w:after="100" w:afterAutospacing="1"/>
+        <w:rPr>
+          <w:rFonts w:eastAsia="Times New Roman" w:cstheme="minorHAnsi"/>
+        </w:rPr>
+      </w:pPr>
+      <w:r>
+        <w:rPr>
+          <w:rFonts w:eastAsia="Times New Roman" w:cstheme="minorHAnsi"/>
+        </w:rPr>
+        <w:t>Increasing the payroll tax to i</w:t>
+      </w:r>
+      <w:r>
+        <w:rPr>
+          <w:rFonts w:eastAsia="Times New Roman" w:cstheme="minorHAnsi"/>
+        </w:rPr>
+        <w:t>ncreas</w:t>
+      </w:r>
+      <w:r>
+        <w:rPr>
+          <w:rFonts w:eastAsia="Times New Roman" w:cstheme="minorHAnsi"/>
+        </w:rPr>
+        <w:t>e</w:t>
+      </w:r>
+      <w:r>
+        <w:rPr>
+          <w:rFonts w:eastAsia="Times New Roman" w:cstheme="minorHAnsi"/>
+        </w:rPr>
+        <w:t xml:space="preserve"> Social Security benefits</w:t>
+      </w:r>
+      <w:r>
+        <w:rPr>
+          <w:rFonts w:eastAsia="Times New Roman" w:cstheme="minorHAnsi"/>
+        </w:rPr>
+        <w:t xml:space="preserve"> is likely to be a Pareto improvement.</w:t>
+      </w:r>
+      <w:r>
+        <w:rPr>
+          <w:rFonts w:eastAsia="Times New Roman" w:cstheme="minorHAnsi"/>
+        </w:rPr>
+        <w:t xml:space="preserve">  Retired workers </w:t>
+      </w:r>
+      <w:r>
+        <w:rPr>
+          <w:rFonts w:eastAsia="Times New Roman" w:cstheme="minorHAnsi"/>
+        </w:rPr>
+        <w:t>will be made better off.  Young workers will be made worse off in the short term but this may be offset by higher benefits when they retire.  As such, the total welfare of young workers over their lifetime may increase.</w:t>
+      </w:r>
+    </w:p>
+    <w:p>
+      <w:pPr>
+        <w:spacing w:before="100" w:beforeAutospacing="1" w:after="100" w:afterAutospacing="1"/>
+        <w:rPr>
+          <w:rFonts w:eastAsia="Times New Roman" w:cstheme="minorHAnsi"/>
+        </w:rPr>
+      </w:pPr>
+      <w:r>
+        <w:rPr>
+          <w:rFonts w:eastAsia="Times New Roman" w:cstheme="minorHAnsi"/>
+        </w:rPr>
+        <w:t>R</w:t>
+      </w:r>
+      <w:r>
+        <w:rPr>
+          <w:rFonts w:eastAsia="Times New Roman" w:cstheme="minorHAnsi"/>
+        </w:rPr>
+        <w:t xml:space="preserve">eplacing </w:t>
+      </w:r>
+      <w:r>
+        <w:rPr>
+          <w:rFonts w:eastAsia="Times New Roman" w:cstheme="minorHAnsi"/>
+        </w:rPr>
+        <w:t>the local government</w:t>
+      </w:r>
+      <w:r>
+        <w:rPr>
+          <w:rFonts w:eastAsia="Times New Roman" w:cstheme="minorHAnsi"/>
+        </w:rPr>
+        <w:t xml:space="preserve"> </w:t>
+      </w:r>
+      <w:r>
+        <w:rPr>
+          <w:rFonts w:eastAsia="Times New Roman" w:cstheme="minorHAnsi"/>
+        </w:rPr>
+        <w:t xml:space="preserve">revenue derived from </w:t>
+      </w:r>
+      <w:r>
+        <w:rPr>
+          <w:rFonts w:eastAsia="Times New Roman" w:cstheme="minorHAnsi"/>
+        </w:rPr>
+        <w:t xml:space="preserve">the property tax with </w:t>
+      </w:r>
+      <w:r>
+        <w:rPr>
+          <w:rFonts w:eastAsia="Times New Roman" w:cstheme="minorHAnsi"/>
+        </w:rPr>
+        <w:t xml:space="preserve">a portion of </w:t>
+      </w:r>
+      <w:r>
+        <w:rPr>
+          <w:rFonts w:eastAsia="Times New Roman" w:cstheme="minorHAnsi"/>
+        </w:rPr>
+        <w:t>state revenues obtained from an income tax</w:t>
+      </w:r>
+      <w:r>
+        <w:rPr>
+          <w:rFonts w:eastAsia="Times New Roman" w:cstheme="minorHAnsi"/>
+        </w:rPr>
+        <w:t xml:space="preserve"> is likely to be a Pareto improvement.  Property owners will be made better off because their incomes will increase.  Residents of the state will not be any worse off because they </w:t>
+      </w:r>
+      <w:r>
+        <w:rPr>
+          <w:rFonts w:eastAsia="Times New Roman" w:cstheme="minorHAnsi"/>
+        </w:rPr>
+        <w:t xml:space="preserve">must pay the state income tax regardless.  This assumes that the state income tax already generates sufficient revenue so that the budgets of other existing programs do not have to be reduced. </w:t>
+      </w:r>
+    </w:p>
+    <w:p>
+      <w:pPr>
+        <w:spacing w:before="100" w:beforeAutospacing="1" w:after="100" w:afterAutospacing="1"/>
+        <w:rPr>
+          <w:rFonts w:eastAsia="Times New Roman" w:cstheme="minorHAnsi"/>
+        </w:rPr>
+      </w:pPr>
+      <w:r>
+        <w:rPr>
+          <w:rFonts w:eastAsia="Times New Roman" w:cstheme="minorHAnsi"/>
+        </w:rPr>
+        <w:t>Eliminating rent control laws</w:t>
+      </w:r>
+      <w:r>
+        <w:rPr>
+          <w:rFonts w:eastAsia="Times New Roman" w:cstheme="minorHAnsi"/>
+        </w:rPr>
+        <w:t xml:space="preserve"> is likely to be a Pareto improvement.  Some landlords will be made better off because they can raise rents and generate more income from their properties.  Renters should still be able to locate some acceptable property to rent that’s within their budget.</w:t>
+      </w:r>
+    </w:p>
+    <w:p>
+      <w:pPr>
+        <w:spacing w:before="100" w:beforeAutospacing="1" w:after="100" w:afterAutospacing="1"/>
+        <w:rPr>
+          <w:rFonts w:eastAsia="Times New Roman" w:cstheme="minorHAnsi"/>
+        </w:rPr>
+      </w:pPr>
       <w:bookmarkStart w:id="0" w:name="_GoBack"/>
       <w:bookmarkEnd w:id="0"/>
-    </w:p>
-    <w:p>
-      <w:pPr>
-        <w:spacing w:before="100" w:beforeAutospacing="1" w:after="100" w:afterAutospacing="1"/>
-        <w:rPr>
-          <w:rFonts w:eastAsia="Times New Roman" w:cstheme="minorHAnsi"/>
-        </w:rPr>
-      </w:pPr>
-    </w:p>
-    <w:p>
-      <w:pPr>
-        <w:spacing w:after="60"/>
-      </w:pPr>
+      <w:r>
+        <w:rPr>
+          <w:rFonts w:eastAsia="Times New Roman" w:cstheme="minorHAnsi"/>
+        </w:rPr>
+        <w:t xml:space="preserve"> </w:t>
+      </w:r>
     </w:p>
     <w:p>
       <w:pPr>
@@ -2100,7 +2348,7 @@
         <w:bCs/>
         <w:noProof/>
       </w:rPr>
-      <w:t>6</w:t>
+      <w:t>7</w:t>
     </w:r>
     <w:r>
       <w:rPr>
@@ -2139,7 +2387,7 @@
         <w:bCs/>
         <w:noProof/>
       </w:rPr>
-      <w:t>6</w:t>
+      <w:t>7</w:t>
     </w:r>
     <w:r>
       <w:rPr>

</xml_diff>

<commit_message>
Class blog chapter 7
</commit_message>
<xml_diff>
--- a/Assignments/POLS6330_2020_Spring_ClassBlog_v00.docx
+++ b/Assignments/POLS6330_2020_Spring_ClassBlog_v00.docx
@@ -987,14 +987,7 @@
           <w:u w:val="single"/>
         </w:rPr>
         <w:lastRenderedPageBreak/>
-        <w:t>For class on February 1</w:t>
-      </w:r>
-      <w:r>
-        <w:rPr>
-          <w:rFonts w:cstheme="minorHAnsi"/>
-          <w:u w:val="single"/>
-        </w:rPr>
-        <w:t>8</w:t>
+        <w:t>For class on February 25</w:t>
       </w:r>
       <w:r>
         <w:rPr>
@@ -1618,14 +1611,7 @@
           <w:u w:val="single"/>
         </w:rPr>
         <w:lastRenderedPageBreak/>
-        <w:t>For class on February 1</w:t>
-      </w:r>
-      <w:r>
-        <w:rPr>
-          <w:rFonts w:cstheme="minorHAnsi"/>
-          <w:u w:val="single"/>
-        </w:rPr>
-        <w:t>8</w:t>
+        <w:t>For class on March 3</w:t>
       </w:r>
       <w:r>
         <w:rPr>
@@ -1939,6 +1925,12 @@
         </w:rPr>
         <w:t xml:space="preserve"> likely to be a Pareto improvement.  The tax makes local property owners worse off by taking away income from them.  This may not be offset by social utility derived from the presence of the park.  Some residents may not want a park or they may not be able to benefit from the park because of its location.</w:t>
       </w:r>
+      <w:r>
+        <w:rPr>
+          <w:rFonts w:eastAsia="Times New Roman" w:cstheme="minorHAnsi"/>
+        </w:rPr>
+        <w:t xml:space="preserve">  This change might be approved under a Rawlsian social welfare function if the park is located where it benefits those who are worst off in society.</w:t>
+      </w:r>
     </w:p>
     <w:p>
       <w:pPr>
@@ -1951,7 +1943,79 @@
         <w:rPr>
           <w:rFonts w:eastAsia="Times New Roman" w:cstheme="minorHAnsi"/>
         </w:rPr>
-        <w:t>Financing the construction of a park by using a philanthropic donation and exercising eminent domain theoretical could be a Pareto improvement.  If those individuals who property is commandeered through eminent domain are adequately compensated, then they should not experience any loss in utility.  The philanthropist likely derives some utility from making the donation and thus his or her welfare is increased.  Welfare is increased for those who benefit from the park.</w:t>
+        <w:t xml:space="preserve">Financing the construction of a park by using a philanthropic donation and exercising eminent domain theoretical could be a Pareto improvement.  </w:t>
+      </w:r>
+      <w:r>
+        <w:rPr>
+          <w:rFonts w:eastAsia="Times New Roman" w:cstheme="minorHAnsi"/>
+        </w:rPr>
+        <w:t>Those</w:t>
+      </w:r>
+      <w:r>
+        <w:rPr>
+          <w:rFonts w:eastAsia="Times New Roman" w:cstheme="minorHAnsi"/>
+        </w:rPr>
+        <w:t xml:space="preserve"> who</w:t>
+      </w:r>
+      <w:r>
+        <w:rPr>
+          <w:rFonts w:eastAsia="Times New Roman" w:cstheme="minorHAnsi"/>
+        </w:rPr>
+        <w:t>se</w:t>
+      </w:r>
+      <w:r>
+        <w:rPr>
+          <w:rFonts w:eastAsia="Times New Roman" w:cstheme="minorHAnsi"/>
+        </w:rPr>
+        <w:t xml:space="preserve"> property is </w:t>
+      </w:r>
+      <w:r>
+        <w:rPr>
+          <w:rFonts w:eastAsia="Times New Roman" w:cstheme="minorHAnsi"/>
+        </w:rPr>
+        <w:t>taken</w:t>
+      </w:r>
+      <w:r>
+        <w:rPr>
+          <w:rFonts w:eastAsia="Times New Roman" w:cstheme="minorHAnsi"/>
+        </w:rPr>
+        <w:t xml:space="preserve"> through eminent domain are </w:t>
+      </w:r>
+      <w:r>
+        <w:rPr>
+          <w:rFonts w:eastAsia="Times New Roman" w:cstheme="minorHAnsi"/>
+        </w:rPr>
+        <w:t>likely to</w:t>
+      </w:r>
+      <w:r>
+        <w:rPr>
+          <w:rFonts w:eastAsia="Times New Roman" w:cstheme="minorHAnsi"/>
+        </w:rPr>
+        <w:t xml:space="preserve"> experience a</w:t>
+      </w:r>
+      <w:r>
+        <w:rPr>
+          <w:rFonts w:eastAsia="Times New Roman" w:cstheme="minorHAnsi"/>
+        </w:rPr>
+        <w:t xml:space="preserve"> </w:t>
+      </w:r>
+      <w:r>
+        <w:rPr>
+          <w:rFonts w:eastAsia="Times New Roman" w:cstheme="minorHAnsi"/>
+        </w:rPr>
+        <w:t>loss in utility.  The philanthropist likely derives some utility from making the donation and thus his or her welfare is increased.  Welfare is increased for those who benefit from the park.</w:t>
+      </w:r>
+      <w:r>
+        <w:rPr>
+          <w:rFonts w:eastAsia="Times New Roman" w:cstheme="minorHAnsi"/>
+        </w:rPr>
+        <w:t xml:space="preserve">  This change might be approved under the compensation principle if those whose property is taken through eminent domain are sufficiently com</w:t>
+      </w:r>
+      <w:r>
+        <w:rPr>
+          <w:rFonts w:eastAsia="Times New Roman" w:cstheme="minorHAnsi"/>
+        </w:rPr>
+        <w:t>pensated to minimize any loss of utility.</w:t>
       </w:r>
     </w:p>
     <w:p>
@@ -1965,7 +2029,19 @@
         <w:rPr>
           <w:rFonts w:eastAsia="Times New Roman" w:cstheme="minorHAnsi"/>
         </w:rPr>
-        <w:t>Using general revenue to finance a medical facility to treat cancer patients is likely to be a Pareto improvement.  Those who pay taxes that produce the general revenue are likely no worse off because they would have paid those taxes whether the medical facility was constructed</w:t>
+        <w:t>Using general revenue to finance a medical facility to treat cancer patients is likely to be a Pareto improvement.  Those who pay taxes that produc</w:t>
+      </w:r>
+      <w:r>
+        <w:rPr>
+          <w:rFonts w:eastAsia="Times New Roman" w:cstheme="minorHAnsi"/>
+        </w:rPr>
+        <w:t>e the general revenue are</w:t>
+      </w:r>
+      <w:r>
+        <w:rPr>
+          <w:rFonts w:eastAsia="Times New Roman" w:cstheme="minorHAnsi"/>
+        </w:rPr>
+        <w:t xml:space="preserve"> no worse off because they would have paid those taxes whether the medical facility was constructed</w:t>
       </w:r>
       <w:r>
         <w:rPr>
@@ -1991,7 +2067,44 @@
         <w:rPr>
           <w:rFonts w:eastAsia="Times New Roman" w:cstheme="minorHAnsi"/>
         </w:rPr>
-        <w:t xml:space="preserve">Increasing the tobacco tax to finance a medical facility to treat cancer patients is NOT likely to be a Pareto improvement.  The welfare of the patients that receive treatment from the facility will likely increase.  But tobacco users are worse off because the increase in tobacco tax either reduces their income or causes them to reduce consumption of a product they desire to consume.  There’s no guarantee that they’ll get cancer so they may not benefit from the medical facility themselves.  </w:t>
+        <w:t>Increasing the tobacco tax to finance a medical facility to treat cancer patients is NOT likely to be a Pareto improvement.  The welfare of the patients that receive treatment from the facility will likely increase.  But tobacco users are worse off because the increase in tobacco tax either reduces their income or causes them to reduce consumption of a product they desire to consume</w:t>
+      </w:r>
+      <w:r>
+        <w:rPr>
+          <w:rFonts w:eastAsia="Times New Roman" w:cstheme="minorHAnsi"/>
+        </w:rPr>
+        <w:t xml:space="preserve"> and therefore </w:t>
+      </w:r>
+      <w:r>
+        <w:rPr>
+          <w:rFonts w:eastAsia="Times New Roman" w:cstheme="minorHAnsi"/>
+        </w:rPr>
+        <w:lastRenderedPageBreak/>
+        <w:t>decreases their utility</w:t>
+      </w:r>
+      <w:r>
+        <w:rPr>
+          <w:rFonts w:eastAsia="Times New Roman" w:cstheme="minorHAnsi"/>
+        </w:rPr>
+        <w:t xml:space="preserve">.  There’s no guarantee that they’ll get cancer so they may not benefit from the medical facility themselves.  </w:t>
+      </w:r>
+      <w:r>
+        <w:rPr>
+          <w:rFonts w:eastAsia="Times New Roman" w:cstheme="minorHAnsi"/>
+        </w:rPr>
+        <w:t xml:space="preserve">This change might be approved under a Rawlsian </w:t>
+      </w:r>
+      <w:r>
+        <w:rPr>
+          <w:rFonts w:eastAsia="Times New Roman" w:cstheme="minorHAnsi"/>
+        </w:rPr>
+        <w:t xml:space="preserve">social </w:t>
+      </w:r>
+      <w:r>
+        <w:rPr>
+          <w:rFonts w:eastAsia="Times New Roman" w:cstheme="minorHAnsi"/>
+        </w:rPr>
+        <w:t>welfare function because the welfare of those who are worse off in society (i.e., cancer patients) is increased far more than the loss of utility experienced by tobacco users who must bear the cost.</w:t>
       </w:r>
     </w:p>
     <w:p>
@@ -2005,7 +2118,6 @@
         <w:rPr>
           <w:rFonts w:eastAsia="Times New Roman" w:cstheme="minorHAnsi"/>
         </w:rPr>
-        <w:lastRenderedPageBreak/>
         <w:t>R</w:t>
       </w:r>
       <w:r>
@@ -2024,7 +2136,31 @@
         <w:rPr>
           <w:rFonts w:eastAsia="Times New Roman" w:cstheme="minorHAnsi"/>
         </w:rPr>
-        <w:t xml:space="preserve">  Consequently, wealthy farmers will be made worse off.</w:t>
+        <w:t xml:space="preserve">  W</w:t>
+      </w:r>
+      <w:r>
+        <w:rPr>
+          <w:rFonts w:eastAsia="Times New Roman" w:cstheme="minorHAnsi"/>
+        </w:rPr>
+        <w:t>ealthy farmers will be made worse off.</w:t>
+      </w:r>
+      <w:r>
+        <w:rPr>
+          <w:rFonts w:eastAsia="Times New Roman" w:cstheme="minorHAnsi"/>
+        </w:rPr>
+        <w:t xml:space="preserve">  This change might be approved under a Rawlsian </w:t>
+      </w:r>
+      <w:r>
+        <w:rPr>
+          <w:rFonts w:eastAsia="Times New Roman" w:cstheme="minorHAnsi"/>
+        </w:rPr>
+        <w:t xml:space="preserve">social </w:t>
+      </w:r>
+      <w:r>
+        <w:rPr>
+          <w:rFonts w:eastAsia="Times New Roman" w:cstheme="minorHAnsi"/>
+        </w:rPr>
+        <w:t>welfare function because the welfare of the poor farmers is likely to increase far more than the loss of utility experienced by the wealthy farmers.</w:t>
       </w:r>
     </w:p>
     <w:p>
@@ -2068,7 +2204,55 @@
         <w:rPr>
           <w:rFonts w:eastAsia="Times New Roman" w:cstheme="minorHAnsi"/>
         </w:rPr>
-        <w:t>NOT</w:t>
+        <w:t xml:space="preserve">NOT </w:t>
+      </w:r>
+      <w:r>
+        <w:rPr>
+          <w:rFonts w:eastAsia="Times New Roman" w:cstheme="minorHAnsi"/>
+        </w:rPr>
+        <w:t>likely be a Pareto improvement.  The domestic industry will likely be made better off</w:t>
+      </w:r>
+      <w:r>
+        <w:rPr>
+          <w:rFonts w:eastAsia="Times New Roman" w:cstheme="minorHAnsi"/>
+        </w:rPr>
+        <w:t xml:space="preserve"> because the supply of foreign cars is artificially decreased</w:t>
+      </w:r>
+      <w:r>
+        <w:rPr>
+          <w:rFonts w:eastAsia="Times New Roman" w:cstheme="minorHAnsi"/>
+        </w:rPr>
+        <w:t xml:space="preserve">.  </w:t>
+      </w:r>
+      <w:r>
+        <w:rPr>
+          <w:rFonts w:eastAsia="Times New Roman" w:cstheme="minorHAnsi"/>
+        </w:rPr>
+        <w:t>Some consumers who would prefer a foreign may be forced to substitute a domestic car.  F</w:t>
+      </w:r>
+      <w:r>
+        <w:rPr>
+          <w:rFonts w:eastAsia="Times New Roman" w:cstheme="minorHAnsi"/>
+        </w:rPr>
+        <w:t>oreign car sellers and consumers will be made worse off because either they’ll have to pay more for foreign cars that they prefer because supply has been artificially limited or they’ll have to substitute a domestic car that might be less desirable for them.</w:t>
+      </w:r>
+      <w:r>
+        <w:rPr>
+          <w:rFonts w:eastAsia="Times New Roman" w:cstheme="minorHAnsi"/>
+        </w:rPr>
+        <w:t xml:space="preserve">  Neither the compensation principle nor a Rawlsian</w:t>
+      </w:r>
+      <w:r>
+        <w:rPr>
+          <w:rFonts w:eastAsia="Times New Roman" w:cstheme="minorHAnsi"/>
+        </w:rPr>
+        <w:t xml:space="preserve"> social</w:t>
+      </w:r>
+      <w:r>
+        <w:rPr>
+          <w:rFonts w:eastAsia="Times New Roman" w:cstheme="minorHAnsi"/>
+        </w:rPr>
+        <w:t xml:space="preserve"> welfare function is likely to provide the rationale for approving this change.</w:t>
       </w:r>
       <w:r>
         <w:rPr>
@@ -2076,24 +2260,6 @@
         </w:rPr>
         <w:t xml:space="preserve"> </w:t>
       </w:r>
-      <w:r>
-        <w:rPr>
-          <w:rFonts w:eastAsia="Times New Roman" w:cstheme="minorHAnsi"/>
-        </w:rPr>
-        <w:t xml:space="preserve">likely be a Pareto improvement.  The domestic industry will likely be made better off.  But foreign car sellers and consumers will be made worse off because </w:t>
-      </w:r>
-      <w:r>
-        <w:rPr>
-          <w:rFonts w:eastAsia="Times New Roman" w:cstheme="minorHAnsi"/>
-        </w:rPr>
-        <w:t>either</w:t>
-      </w:r>
-      <w:r>
-        <w:rPr>
-          <w:rFonts w:eastAsia="Times New Roman" w:cstheme="minorHAnsi"/>
-        </w:rPr>
-        <w:t xml:space="preserve"> they’ll have to pay more for foreign cars that they prefer because supply has been artificially limited or they’ll have to substitute a domestic car that might be less desirable for them. </w:t>
-      </w:r>
     </w:p>
     <w:p>
       <w:pPr>
@@ -2142,7 +2308,13 @@
         <w:rPr>
           <w:rFonts w:eastAsia="Times New Roman" w:cstheme="minorHAnsi"/>
         </w:rPr>
-        <w:t>will be made better off.  Young workers will be made worse off in the short term but this may be offset by higher benefits when they retire.  As such, the total welfare of young workers over their lifetime may increase.</w:t>
+        <w:t>will be made better off.  Young workers will be made worse off in the short term but this may be offset by higher benefits when they retire.  As such, the total welfare of young workers o</w:t>
+      </w:r>
+      <w:r>
+        <w:rPr>
+          <w:rFonts w:eastAsia="Times New Roman" w:cstheme="minorHAnsi"/>
+        </w:rPr>
+        <w:t>ver their lifetime may increase as well.</w:t>
       </w:r>
     </w:p>
     <w:p>
@@ -2230,18 +2402,68 @@
         <w:rPr>
           <w:rFonts w:eastAsia="Times New Roman" w:cstheme="minorHAnsi"/>
         </w:rPr>
-        <w:t xml:space="preserve"> is likely to be a Pareto improvement.  Some landlords will be made better off because they can raise rents and generate more income from their properties.  Renters should still be able to locate some acceptable property to rent that’s within their budget.</w:t>
-      </w:r>
-    </w:p>
-    <w:p>
-      <w:pPr>
-        <w:spacing w:before="100" w:beforeAutospacing="1" w:after="100" w:afterAutospacing="1"/>
-        <w:rPr>
-          <w:rFonts w:eastAsia="Times New Roman" w:cstheme="minorHAnsi"/>
-        </w:rPr>
-      </w:pPr>
+        <w:t xml:space="preserve"> is likely to be a Pareto improve</w:t>
+      </w:r>
+      <w:r>
+        <w:rPr>
+          <w:rFonts w:eastAsia="Times New Roman" w:cstheme="minorHAnsi"/>
+        </w:rPr>
+        <w:t>ment.  L</w:t>
+      </w:r>
+      <w:r>
+        <w:rPr>
+          <w:rFonts w:eastAsia="Times New Roman" w:cstheme="minorHAnsi"/>
+        </w:rPr>
+        <w:t xml:space="preserve">andlords will be made better off because they can raise rents and generate more income from their properties.  </w:t>
+      </w:r>
+      <w:r>
+        <w:rPr>
+          <w:rFonts w:eastAsia="Times New Roman" w:cstheme="minorHAnsi"/>
+        </w:rPr>
+        <w:t>Although the r</w:t>
+      </w:r>
+      <w:r>
+        <w:rPr>
+          <w:rFonts w:eastAsia="Times New Roman" w:cstheme="minorHAnsi"/>
+        </w:rPr>
+        <w:t>enters</w:t>
+      </w:r>
+      <w:r>
+        <w:rPr>
+          <w:rFonts w:eastAsia="Times New Roman" w:cstheme="minorHAnsi"/>
+        </w:rPr>
+        <w:t xml:space="preserve"> will face increased costs for properties that were previously subject to rent control, they</w:t>
+      </w:r>
+      <w:r>
+        <w:rPr>
+          <w:rFonts w:eastAsia="Times New Roman" w:cstheme="minorHAnsi"/>
+        </w:rPr>
+        <w:t xml:space="preserve"> should still be able to locate some acceptable property to </w:t>
+      </w:r>
+      <w:r>
+        <w:rPr>
+          <w:rFonts w:eastAsia="Times New Roman" w:cstheme="minorHAnsi"/>
+        </w:rPr>
+        <w:t>rent that’s within their budget that provides comparable utility even if they must move to another part of the city or perhaps a neighboring town.</w:t>
+      </w:r>
       <w:bookmarkStart w:id="0" w:name="_GoBack"/>
       <w:bookmarkEnd w:id="0"/>
+    </w:p>
+    <w:p>
+      <w:pPr>
+        <w:spacing w:before="100" w:beforeAutospacing="1" w:after="100" w:afterAutospacing="1"/>
+        <w:rPr>
+          <w:rFonts w:eastAsia="Times New Roman" w:cstheme="minorHAnsi"/>
+        </w:rPr>
+      </w:pPr>
+    </w:p>
+    <w:p>
+      <w:pPr>
+        <w:spacing w:before="100" w:beforeAutospacing="1" w:after="100" w:afterAutospacing="1"/>
+        <w:rPr>
+          <w:rFonts w:eastAsia="Times New Roman" w:cstheme="minorHAnsi"/>
+        </w:rPr>
+      </w:pPr>
       <w:r>
         <w:rPr>
           <w:rFonts w:eastAsia="Times New Roman" w:cstheme="minorHAnsi"/>

</xml_diff>

<commit_message>
Began draft of literature review
</commit_message>
<xml_diff>
--- a/Assignments/POLS6330_2020_Spring_ClassBlog_v00.docx
+++ b/Assignments/POLS6330_2020_Spring_ClassBlog_v00.docx
@@ -258,15 +258,7 @@
     <w:p/>
     <w:p>
       <w:r>
-        <w:t xml:space="preserve">Do you think we have gained more efficiency in our economy </w:t>
-      </w:r>
-      <w:proofErr w:type="gramStart"/>
-      <w:r>
-        <w:t>as a result of</w:t>
-      </w:r>
-      <w:proofErr w:type="gramEnd"/>
-      <w:r>
-        <w:t xml:space="preserve"> the rising income inequality? How do you think efficiency should be measured for the whole economy? For example, by using productivity measures?</w:t>
+        <w:t>Do you think we have gained more efficiency in our economy as a result of the rising income inequality? How do you think efficiency should be measured for the whole economy? For example, by using productivity measures?</w:t>
       </w:r>
     </w:p>
     <w:p/>
@@ -305,15 +297,7 @@
     <w:p/>
     <w:p>
       <w:r>
-        <w:t>The general concept of efficiency is output divided by input (</w:t>
-      </w:r>
-      <w:proofErr w:type="spellStart"/>
-      <w:r>
-        <w:t>Banton</w:t>
-      </w:r>
-      <w:proofErr w:type="spellEnd"/>
-      <w:r>
-        <w:t xml:space="preserve">, 2019).  </w:t>
+        <w:t xml:space="preserve">The general concept of efficiency is output divided by input (Banton, 2019).  </w:t>
       </w:r>
       <w:r>
         <w:t xml:space="preserve">To increase </w:t>
@@ -623,13 +607,8 @@
       <w:pPr>
         <w:ind w:left="720" w:hanging="720"/>
       </w:pPr>
-      <w:proofErr w:type="spellStart"/>
-      <w:r>
-        <w:t>Banton</w:t>
-      </w:r>
-      <w:proofErr w:type="spellEnd"/>
-      <w:r>
-        <w:t xml:space="preserve">, C. (2019, April 26). Efficiency definition. </w:t>
+      <w:r>
+        <w:t xml:space="preserve">Banton, C. (2019, April 26). Efficiency definition. </w:t>
       </w:r>
       <w:r>
         <w:rPr>
@@ -775,15 +754,7 @@
         <w:contextualSpacing w:val="0"/>
       </w:pPr>
       <w:r>
-        <w:t xml:space="preserve">Assume that properties that receive the designation of Historic only </w:t>
-      </w:r>
-      <w:proofErr w:type="gramStart"/>
-      <w:r>
-        <w:t>have to</w:t>
-      </w:r>
-      <w:proofErr w:type="gramEnd"/>
-      <w:r>
-        <w:t xml:space="preserve"> pay half the property tax that is imposed on similar property (except for the criteria listed above).</w:t>
+        <w:t>Assume that properties that receive the designation of Historic only have to pay half the property tax that is imposed on similar property (except for the criteria listed above).</w:t>
       </w:r>
       <w:r>
         <w:t xml:space="preserve"> </w:t>
@@ -842,15 +813,7 @@
         <w:t>developer</w:t>
       </w:r>
       <w:r>
-        <w:t xml:space="preserve">s of historic properties would likely increase production efficiency.  As defined in Stiglitz and </w:t>
-      </w:r>
-      <w:proofErr w:type="spellStart"/>
-      <w:r>
-        <w:t>Rosengard</w:t>
-      </w:r>
-      <w:proofErr w:type="spellEnd"/>
-      <w:r>
-        <w:t xml:space="preserve"> (2015), production efficiency is achieved when the economy cannot increase the production of one good without decreasing the production of another good.</w:t>
+        <w:t>s of historic properties would likely increase production efficiency.  As defined in Stiglitz and Rosengard (2015), production efficiency is achieved when the economy cannot increase the production of one good without decreasing the production of another good.</w:t>
       </w:r>
       <w:r>
         <w:t xml:space="preserve">  Without the reduced tax liability, the developer would have to divert financial assets from developing other projects t</w:t>
@@ -889,15 +852,7 @@
         <w:t>E</w:t>
       </w:r>
       <w:r>
-        <w:t>fficiency is generally defined as output divided by input (</w:t>
-      </w:r>
-      <w:proofErr w:type="spellStart"/>
-      <w:r>
-        <w:t>Banton</w:t>
-      </w:r>
-      <w:proofErr w:type="spellEnd"/>
-      <w:r>
-        <w:t>, 2019).  The reduced tax liability provides the developer with additional inputs in the form of financial resources.  The development of the historic property increases output for the developer.  Since a developer is unlikely to pursue a project unless it can make a profit, it’s reasonable to assume that the output will be greater than the input.  This results in an increase in overall efficiency.</w:t>
+        <w:t>fficiency is generally defined as output divided by input (Banton, 2019).  The reduced tax liability provides the developer with additional inputs in the form of financial resources.  The development of the historic property increases output for the developer.  Since a developer is unlikely to pursue a project unless it can make a profit, it’s reasonable to assume that the output will be greater than the input.  This results in an increase in overall efficiency.</w:t>
       </w:r>
     </w:p>
     <w:p/>
@@ -910,13 +865,8 @@
       <w:pPr>
         <w:ind w:left="720" w:hanging="720"/>
       </w:pPr>
-      <w:proofErr w:type="spellStart"/>
-      <w:r>
-        <w:t>Banton</w:t>
-      </w:r>
-      <w:proofErr w:type="spellEnd"/>
-      <w:r>
-        <w:t xml:space="preserve">, C. (2019, April 26). Efficiency definition. </w:t>
+      <w:r>
+        <w:t xml:space="preserve">Banton, C. (2019, April 26). Efficiency definition. </w:t>
       </w:r>
       <w:r>
         <w:rPr>
@@ -945,15 +895,7 @@
         <w:ind w:left="720" w:hanging="720"/>
       </w:pPr>
       <w:r>
-        <w:t xml:space="preserve">Stiglitz, J. E, &amp; </w:t>
-      </w:r>
-      <w:proofErr w:type="spellStart"/>
-      <w:r>
-        <w:t>Rosengard</w:t>
-      </w:r>
-      <w:proofErr w:type="spellEnd"/>
-      <w:r>
-        <w:t xml:space="preserve">, J. K. (2015). </w:t>
+        <w:t xml:space="preserve">Stiglitz, J. E, &amp; Rosengard, J. K. (2015). </w:t>
       </w:r>
       <w:r>
         <w:rPr>
@@ -1402,21 +1344,7 @@
         <w:rPr>
           <w:rFonts w:cstheme="minorHAnsi"/>
         </w:rPr>
-        <w:t xml:space="preserve"> might take the form of applying the Coase Theorem.  As defined in Stiglitz and </w:t>
-      </w:r>
-      <w:proofErr w:type="spellStart"/>
-      <w:r>
-        <w:rPr>
-          <w:rFonts w:cstheme="minorHAnsi"/>
-        </w:rPr>
-        <w:t>Rosengard</w:t>
-      </w:r>
-      <w:proofErr w:type="spellEnd"/>
-      <w:r>
-        <w:rPr>
-          <w:rFonts w:cstheme="minorHAnsi"/>
-        </w:rPr>
-        <w:t xml:space="preserve"> (2015), the Coase Theorem states that </w:t>
+        <w:t xml:space="preserve"> might take the form of applying the Coase Theorem.  As defined in Stiglitz and Rosengard (2015), the Coase Theorem states that </w:t>
       </w:r>
       <w:r>
         <w:rPr>
@@ -1488,21 +1416,7 @@
         <w:rPr>
           <w:rFonts w:cstheme="minorHAnsi"/>
         </w:rPr>
-        <w:t xml:space="preserve">some amount they would be willing to pay to encourage and preserve a positive externality (Stiglitz and </w:t>
-      </w:r>
-      <w:proofErr w:type="spellStart"/>
-      <w:r>
-        <w:rPr>
-          <w:rFonts w:cstheme="minorHAnsi"/>
-        </w:rPr>
-        <w:t>Rosengard</w:t>
-      </w:r>
-      <w:proofErr w:type="spellEnd"/>
-      <w:r>
-        <w:rPr>
-          <w:rFonts w:cstheme="minorHAnsi"/>
-        </w:rPr>
-        <w:t xml:space="preserve">). </w:t>
+        <w:t xml:space="preserve">some amount they would be willing to pay to encourage and preserve a positive externality (Stiglitz and Rosengard). </w:t>
       </w:r>
     </w:p>
     <w:p>
@@ -1563,15 +1477,7 @@
         <w:ind w:left="720" w:hanging="720"/>
       </w:pPr>
       <w:r>
-        <w:t xml:space="preserve">Stiglitz, J. E, &amp; </w:t>
-      </w:r>
-      <w:proofErr w:type="spellStart"/>
-      <w:r>
-        <w:t>Rosengard</w:t>
-      </w:r>
-      <w:proofErr w:type="spellEnd"/>
-      <w:r>
-        <w:t xml:space="preserve">, J. K. (2015). </w:t>
+        <w:t xml:space="preserve">Stiglitz, J. E, &amp; Rosengard, J. K. (2015). </w:t>
       </w:r>
       <w:r>
         <w:rPr>
@@ -1754,21 +1660,7 @@
         <w:rPr>
           <w:rFonts w:eastAsia="Times New Roman" w:cstheme="minorHAnsi"/>
         </w:rPr>
-        <w:t xml:space="preserve">protecting the automobile industry from cheap </w:t>
-      </w:r>
-      <w:proofErr w:type="gramStart"/>
-      <w:r>
-        <w:rPr>
-          <w:rFonts w:eastAsia="Times New Roman" w:cstheme="minorHAnsi"/>
-        </w:rPr>
-        <w:t>foreign imports</w:t>
-      </w:r>
-      <w:proofErr w:type="gramEnd"/>
-      <w:r>
-        <w:rPr>
-          <w:rFonts w:eastAsia="Times New Roman" w:cstheme="minorHAnsi"/>
-        </w:rPr>
-        <w:t xml:space="preserve"> by imposing quotas on importing foreign cars</w:t>
+        <w:t>protecting the automobile industry from cheap foreign imports by imposing quotas on importing foreign cars</w:t>
       </w:r>
     </w:p>
     <w:p>
@@ -2446,36 +2338,149 @@
         </w:rPr>
         <w:t>rent that’s within their budget that provides comparable utility even if they must move to another part of the city or perhaps a neighboring town.</w:t>
       </w:r>
+    </w:p>
+    <w:p>
+      <w:pPr>
+        <w:rPr>
+          <w:rFonts w:eastAsia="Times New Roman" w:cstheme="minorHAnsi"/>
+        </w:rPr>
+      </w:pPr>
+      <w:r>
+        <w:rPr>
+          <w:rFonts w:eastAsia="Times New Roman" w:cstheme="minorHAnsi"/>
+        </w:rPr>
+        <w:br w:type="page"/>
+      </w:r>
+    </w:p>
+    <w:p>
+      <w:pPr>
+        <w:spacing w:after="60"/>
+        <w:rPr>
+          <w:u w:val="single"/>
+        </w:rPr>
+      </w:pPr>
+      <w:r>
+        <w:rPr>
+          <w:u w:val="single"/>
+        </w:rPr>
+        <w:lastRenderedPageBreak/>
+        <w:t>Class Blog</w:t>
+      </w:r>
+      <w:r>
+        <w:rPr>
+          <w:u w:val="single"/>
+        </w:rPr>
+        <w:t xml:space="preserve"> Question</w:t>
+      </w:r>
+      <w:r>
+        <w:rPr>
+          <w:u w:val="single"/>
+        </w:rPr>
+        <w:t xml:space="preserve"> (response due March 29, 2020 by 11:59 PM)</w:t>
+      </w:r>
+    </w:p>
+    <w:p>
+      <w:pPr>
+        <w:spacing w:after="60"/>
+        <w:rPr>
+          <w:b/>
+        </w:rPr>
+      </w:pPr>
+      <w:r>
+        <w:rPr>
+          <w:b/>
+        </w:rPr>
+        <w:t>Privatizing Social Security</w:t>
+      </w:r>
+    </w:p>
+    <w:p>
+      <w:pPr>
+        <w:spacing w:after="60"/>
+      </w:pPr>
+      <w:r>
+        <w:t>One of the reforms that has been suggested in the past, is privatizing all or a large part of Social Security? Do you agree or disagree with this proposal? What do you think its effect would be on equity?</w:t>
+      </w:r>
+    </w:p>
+    <w:p>
+      <w:pPr>
+        <w:spacing w:after="60"/>
+      </w:pPr>
+    </w:p>
+    <w:p>
+      <w:pPr>
+        <w:spacing w:after="60"/>
+      </w:pPr>
+      <w:r>
+        <w:t>Response:</w:t>
+      </w:r>
+    </w:p>
+    <w:p>
+      <w:pPr>
+        <w:spacing w:after="60"/>
+      </w:pPr>
+      <w:r>
+        <w:t>I disagree with the proposal to privatize all or a large part of Social Security because I don’t believe the conditions exist to make privatization appropriate or allow it to be a reasonably successful solution.  The good that is being provided is essentially retirement savings investment instruments.  There are significant market failures associated with markets for retirement savings investment instruments.</w:t>
+      </w:r>
+      <w:r>
+        <w:br/>
+      </w:r>
+      <w:r>
+        <w:br/>
+        <w:t>First, retirement savings investment instruments are essentially merit goods.  Merit goods generally produce incomplete markets and are characterized by two properties.  First, the consumer does not reap the net benefits of a merit good at the time the good is purchased.  Second, the consumption of a merit good produces external benefits to others that do not consume the good and society in whole but these benefits are also not realized at the time the good is consumed (“Merit goods,” 2020).  Retirement savings investment instruments exhibit both properties.  They are consumed when the saving investment is made but the benefits are not reaped until the individual retires, which can be as much as 40 years later.  Society benefits because it avoids all the negative consequences of retired individuals living in poverty but again those benefits are not experienced until the individual retires many years later.</w:t>
+      </w:r>
+      <w:r>
+        <w:br/>
+      </w:r>
+      <w:r>
+        <w:br/>
+        <w:t>Additionally, a market for retirement savings investment instruments is likely to be incomplete because many people either lack the forethought to save for retirement, adequate information to know how much they need to save, or the discretionary income necessary to be able to save enough for retirement or to save at all.  In any case, there are significant negative externalities associated with individuals who do not save for retirement.  As mentioned before, retirees living in poverty create a burden for the rest of society.  Moreover, contrary to what many people believe the Social Security taxes that workers currently pay do not go to into savings instruments for their own future retirement but instead provide payments to current retirees.</w:t>
+      </w:r>
+      <w:r>
+        <w:br/>
+      </w:r>
+      <w:r>
+        <w:br/>
+        <w:t>If Social Security were privatized, I believe the effect would be to decrease equity (i.e., increase inequity).  It seems that the current Social Security system is structured in such a way that it provides for some redistribution of income to those who have low incomes during their working years and are not able to save enough to provide an adequate income in retirement.  This redistribution would likely go away under privatization.</w:t>
+      </w:r>
+      <w:r>
+        <w:br/>
+      </w:r>
+      <w:r>
+        <w:br/>
+        <w:t>References:</w:t>
+      </w:r>
+    </w:p>
+    <w:p>
+      <w:pPr>
+        <w:spacing w:after="60"/>
+        <w:ind w:left="720" w:hanging="720"/>
+      </w:pPr>
+      <w:r>
+        <w:rPr>
+          <w:i/>
+        </w:rPr>
+        <w:t>Merit goods</w:t>
+      </w:r>
+      <w:r>
+        <w:t xml:space="preserve">. (2020). Economics online: For students of economics. Retrieved from </w:t>
+      </w:r>
+      <w:r>
+        <w:t>https://www.economicsonline.co.uk/Market_failures/Merit_goods.html</w:t>
+      </w:r>
+    </w:p>
+    <w:p>
+      <w:pPr>
+        <w:spacing w:after="60"/>
+        <w:ind w:left="720" w:hanging="720"/>
+      </w:pPr>
+    </w:p>
+    <w:p>
+      <w:pPr>
+        <w:spacing w:after="60"/>
+        <w:ind w:left="720" w:hanging="720"/>
+      </w:pPr>
       <w:bookmarkStart w:id="0" w:name="_GoBack"/>
       <w:bookmarkEnd w:id="0"/>
-    </w:p>
-    <w:p>
-      <w:pPr>
-        <w:spacing w:before="100" w:beforeAutospacing="1" w:after="100" w:afterAutospacing="1"/>
-        <w:rPr>
-          <w:rFonts w:eastAsia="Times New Roman" w:cstheme="minorHAnsi"/>
-        </w:rPr>
-      </w:pPr>
-    </w:p>
-    <w:p>
-      <w:pPr>
-        <w:spacing w:before="100" w:beforeAutospacing="1" w:after="100" w:afterAutospacing="1"/>
-        <w:rPr>
-          <w:rFonts w:eastAsia="Times New Roman" w:cstheme="minorHAnsi"/>
-        </w:rPr>
-      </w:pPr>
-      <w:r>
-        <w:rPr>
-          <w:rFonts w:eastAsia="Times New Roman" w:cstheme="minorHAnsi"/>
-        </w:rPr>
-        <w:t xml:space="preserve"> </w:t>
-      </w:r>
-    </w:p>
-    <w:p>
-      <w:pPr>
-        <w:pStyle w:val="Header"/>
-        <w:ind w:left="720" w:hanging="720"/>
-      </w:pPr>
     </w:p>
     <w:sectPr>
       <w:headerReference w:type="default" r:id="rId13"/>
@@ -2570,7 +2575,7 @@
         <w:bCs/>
         <w:noProof/>
       </w:rPr>
-      <w:t>7</w:t>
+      <w:t>8</w:t>
     </w:r>
     <w:r>
       <w:rPr>
@@ -2609,7 +2614,7 @@
         <w:bCs/>
         <w:noProof/>
       </w:rPr>
-      <w:t>7</w:t>
+      <w:t>8</w:t>
     </w:r>
     <w:r>
       <w:rPr>

</xml_diff>